<commit_message>
user manual panduan tambah barang complete
</commit_message>
<xml_diff>
--- a/documents/Dokumen User Manual.docx
+++ b/documents/Dokumen User Manual.docx
@@ -1,6 +1,6 @@
 
 <file path=word/document.xml><?xml version="1.0" encoding="utf-8"?>
-<w:document xmlns:wpc="http://schemas.microsoft.com/office/word/2010/wordprocessingCanvas" xmlns:cx="http://schemas.microsoft.com/office/drawing/2014/chartex" xmlns:cx1="http://schemas.microsoft.com/office/drawing/2015/9/8/chartex" xmlns:cx2="http://schemas.microsoft.com/office/drawing/2015/10/21/chartex" xmlns:cx3="http://schemas.microsoft.com/office/drawing/2016/5/9/chartex" xmlns:cx4="http://schemas.microsoft.com/office/drawing/2016/5/10/chartex" xmlns:cx5="http://schemas.microsoft.com/office/drawing/2016/5/11/chartex" xmlns:cx6="http://schemas.microsoft.com/office/drawing/2016/5/12/chartex" xmlns:cx7="http://schemas.microsoft.com/office/drawing/2016/5/13/chartex" xmlns:cx8="http://schemas.microsoft.com/office/drawing/2016/5/14/chartex" xmlns:mc="http://schemas.openxmlformats.org/markup-compatibility/2006" xmlns:aink="http://schemas.microsoft.com/office/drawing/2016/ink" xmlns:am3d="http://schemas.microsoft.com/office/drawing/2017/model3d" xmlns:o="urn:schemas-microsoft-com:office:office" xmlns:r="http://schemas.openxmlformats.org/officeDocument/2006/relationships" xmlns:m="http://schemas.openxmlformats.org/officeDocument/2006/math" xmlns:v="urn:schemas-microsoft-com:vml" xmlns:wp14="http://schemas.microsoft.com/office/word/2010/wordprocessingDrawing" xmlns:wp="http://schemas.openxmlformats.org/drawingml/2006/wordprocessingDrawing" xmlns:w10="urn:schemas-microsoft-com:office:word" xmlns:w="http://schemas.openxmlformats.org/wordprocessingml/2006/main" xmlns:w14="http://schemas.microsoft.com/office/word/2010/wordml" xmlns:w15="http://schemas.microsoft.com/office/word/2012/wordml" xmlns:w16cid="http://schemas.microsoft.com/office/word/2016/wordml/cid" xmlns:w16se="http://schemas.microsoft.com/office/word/2015/wordml/symex" xmlns:wpg="http://schemas.microsoft.com/office/word/2010/wordprocessingGroup" xmlns:wpi="http://schemas.microsoft.com/office/word/2010/wordprocessingInk" xmlns:wne="http://schemas.microsoft.com/office/word/2006/wordml" xmlns:wps="http://schemas.microsoft.com/office/word/2010/wordprocessingShape" mc:Ignorable="w14 w15 w16se w16cid wp14">
+<w:document xmlns:wpc="http://schemas.microsoft.com/office/word/2010/wordprocessingCanvas" xmlns:mc="http://schemas.openxmlformats.org/markup-compatibility/2006" xmlns:o="urn:schemas-microsoft-com:office:office" xmlns:r="http://schemas.openxmlformats.org/officeDocument/2006/relationships" xmlns:m="http://schemas.openxmlformats.org/officeDocument/2006/math" xmlns:v="urn:schemas-microsoft-com:vml" xmlns:wp14="http://schemas.microsoft.com/office/word/2010/wordprocessingDrawing" xmlns:wp="http://schemas.openxmlformats.org/drawingml/2006/wordprocessingDrawing" xmlns:w10="urn:schemas-microsoft-com:office:word" xmlns:w="http://schemas.openxmlformats.org/wordprocessingml/2006/main" xmlns:w14="http://schemas.microsoft.com/office/word/2010/wordml" xmlns:wpg="http://schemas.microsoft.com/office/word/2010/wordprocessingGroup" xmlns:wpi="http://schemas.microsoft.com/office/word/2010/wordprocessingInk" xmlns:wne="http://schemas.microsoft.com/office/word/2006/wordml" xmlns:wps="http://schemas.microsoft.com/office/word/2010/wordprocessingShape" mc:Ignorable="w14 wp14">
   <w:body>
     <w:sdt>
       <w:sdtPr>
@@ -318,7 +318,8 @@
               </mc:Choice>
               <mc:Fallback>
                 <w:pict>
-                  <v:rect w14:anchorId="62E81C0D" id="Rectangle 47" o:spid="_x0000_s1026" style="position:absolute;margin-left:0;margin-top:0;width:422.3pt;height:760.3pt;z-index:251659264;visibility:visible;mso-wrap-style:square;mso-width-percent:690;mso-height-percent:960;mso-left-percent:20;mso-top-percent:20;mso-wrap-distance-left:9pt;mso-wrap-distance-top:0;mso-wrap-distance-right:9pt;mso-wrap-distance-bottom:0;mso-position-horizontal-relative:page;mso-position-vertical-relative:page;mso-width-percent:690;mso-height-percent:960;mso-left-percent:20;mso-top-percent:20;mso-width-relative:page;mso-height-relative:page;v-text-anchor:middle" o:gfxdata="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" fillcolor="#4f81bd [3204]" stroked="f" strokeweight="2pt">
+                  <v:rect id="Rectangle 47" o:spid="_x0000_s1026" style="position:absolute;margin-left:0;margin-top:0;width:422.3pt;height:760.3pt;z-index:251659264;visibility:visible;mso-wrap-style:square;mso-width-percent:690;mso-height-percent:960;mso-left-percent:20;mso-top-percent:20;mso-wrap-distance-left:9pt;mso-wrap-distance-top:0;mso-wrap-distance-right:9pt;mso-wrap-distance-bottom:0;mso-position-horizontal-relative:page;mso-position-vertical-relative:page;mso-width-percent:690;mso-height-percent:960;mso-left-percent:20;mso-top-percent:20;mso-width-relative:page;mso-height-relative:page;v-text-anchor:middle" o:gfxdata="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" fillcolor="#4f81bd [3204]" stroked="f" strokeweight="2pt">
+                    <v:path arrowok="t"/>
                     <v:textbox inset="21.6pt,1in,21.6pt">
                       <w:txbxContent>
                         <w:sdt>
@@ -660,7 +661,8 @@
               </mc:Choice>
               <mc:Fallback>
                 <w:pict>
-                  <v:rect w14:anchorId="0D21620E" id="Rectangle 48" o:spid="_x0000_s1027" style="position:absolute;margin-left:0;margin-top:0;width:148.1pt;height:760.3pt;z-index:251660288;visibility:visible;mso-wrap-style:square;mso-width-percent:242;mso-height-percent:960;mso-left-percent:730;mso-wrap-distance-left:9pt;mso-wrap-distance-top:0;mso-wrap-distance-right:9pt;mso-wrap-distance-bottom:0;mso-position-horizontal-relative:page;mso-position-vertical:center;mso-position-vertical-relative:page;mso-width-percent:242;mso-height-percent:960;mso-left-percent:730;mso-width-relative:page;mso-height-relative:page;v-text-anchor:middle" o:gfxdata="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" fillcolor="#1f497d [3215]" stroked="f" strokeweight="2pt">
+                  <v:rect id="Rectangle 48" o:spid="_x0000_s1027" style="position:absolute;margin-left:0;margin-top:0;width:148.1pt;height:760.3pt;z-index:251660288;visibility:visible;mso-wrap-style:square;mso-width-percent:242;mso-height-percent:960;mso-left-percent:730;mso-wrap-distance-left:9pt;mso-wrap-distance-top:0;mso-wrap-distance-right:9pt;mso-wrap-distance-bottom:0;mso-position-horizontal-relative:page;mso-position-vertical:center;mso-position-vertical-relative:page;mso-width-percent:242;mso-height-percent:960;mso-left-percent:730;mso-width-relative:page;mso-height-relative:page;v-text-anchor:middle" o:gfxdata="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" fillcolor="#1f497d [3215]" stroked="f" strokeweight="2pt">
+                    <v:path arrowok="t"/>
                     <v:textbox inset="14.4pt,,14.4pt">
                       <w:txbxContent>
                         <w:sdt>
@@ -892,11 +894,19 @@
                 <w:sz w:val="24"/>
               </w:rPr>
             </w:pPr>
+            <w:proofErr w:type="spellStart"/>
             <w:r>
               <w:rPr>
                 <w:sz w:val="24"/>
               </w:rPr>
-              <w:t xml:space="preserve">Rahman </w:t>
+              <w:t>Rahman</w:t>
+            </w:r>
+            <w:proofErr w:type="spellEnd"/>
+            <w:r>
+              <w:rPr>
+                <w:sz w:val="24"/>
+              </w:rPr>
+              <w:t xml:space="preserve"> </w:t>
             </w:r>
             <w:proofErr w:type="spellStart"/>
             <w:r>
@@ -982,10 +992,15 @@
           <w:p>
             <w:pPr>
               <w:rPr>
-                <w:b/>
                 <w:sz w:val="24"/>
               </w:rPr>
             </w:pPr>
+            <w:r>
+              <w:rPr>
+                <w:sz w:val="24"/>
+              </w:rPr>
+              <w:t>Nadir Basalamah</w:t>
+            </w:r>
           </w:p>
         </w:tc>
         <w:tc>
@@ -995,10 +1010,15 @@
           <w:p>
             <w:pPr>
               <w:rPr>
-                <w:b/>
                 <w:sz w:val="24"/>
               </w:rPr>
             </w:pPr>
+            <w:r>
+              <w:rPr>
+                <w:sz w:val="24"/>
+              </w:rPr>
+              <w:t>24/11/2019</w:t>
+            </w:r>
           </w:p>
         </w:tc>
         <w:tc>
@@ -1008,10 +1028,45 @@
           <w:p>
             <w:pPr>
               <w:rPr>
-                <w:b/>
                 <w:sz w:val="24"/>
               </w:rPr>
             </w:pPr>
+            <w:proofErr w:type="spellStart"/>
+            <w:r>
+              <w:rPr>
+                <w:sz w:val="24"/>
+              </w:rPr>
+              <w:t>Penambahan</w:t>
+            </w:r>
+            <w:proofErr w:type="spellEnd"/>
+            <w:r>
+              <w:rPr>
+                <w:sz w:val="24"/>
+              </w:rPr>
+              <w:t xml:space="preserve"> </w:t>
+            </w:r>
+            <w:proofErr w:type="spellStart"/>
+            <w:r>
+              <w:rPr>
+                <w:sz w:val="24"/>
+              </w:rPr>
+              <w:t>fitur</w:t>
+            </w:r>
+            <w:proofErr w:type="spellEnd"/>
+            <w:r>
+              <w:rPr>
+                <w:sz w:val="24"/>
+              </w:rPr>
+              <w:t xml:space="preserve"> </w:t>
+            </w:r>
+            <w:proofErr w:type="spellStart"/>
+            <w:r>
+              <w:rPr>
+                <w:sz w:val="24"/>
+              </w:rPr>
+              <w:t>baru</w:t>
+            </w:r>
+            <w:proofErr w:type="spellEnd"/>
           </w:p>
         </w:tc>
         <w:tc>
@@ -1021,10 +1076,15 @@
           <w:p>
             <w:pPr>
               <w:rPr>
-                <w:b/>
                 <w:sz w:val="24"/>
               </w:rPr>
             </w:pPr>
+            <w:r>
+              <w:rPr>
+                <w:sz w:val="24"/>
+              </w:rPr>
+              <w:t>1.1.0</w:t>
+            </w:r>
           </w:p>
         </w:tc>
       </w:tr>
@@ -1049,7 +1109,23 @@
           <w:b/>
           <w:sz w:val="28"/>
         </w:rPr>
-        <w:t xml:space="preserve">B. Panduan </w:t>
+        <w:t xml:space="preserve">B. </w:t>
+      </w:r>
+      <w:proofErr w:type="spellStart"/>
+      <w:r>
+        <w:rPr>
+          <w:b/>
+          <w:sz w:val="28"/>
+        </w:rPr>
+        <w:t>Panduan</w:t>
+      </w:r>
+      <w:proofErr w:type="spellEnd"/>
+      <w:r>
+        <w:rPr>
+          <w:b/>
+          <w:sz w:val="28"/>
+        </w:rPr>
+        <w:t xml:space="preserve"> </w:t>
       </w:r>
       <w:proofErr w:type="spellStart"/>
       <w:r>
@@ -1084,13 +1160,7 @@
         <w:rPr>
           <w:sz w:val="24"/>
         </w:rPr>
-        <w:t xml:space="preserve"> Login</w:t>
-      </w:r>
-      <w:r>
-        <w:rPr>
-          <w:sz w:val="24"/>
-        </w:rPr>
-        <w:t xml:space="preserve"> Dan Logout</w:t>
+        <w:t xml:space="preserve"> Login Dan Logout</w:t>
       </w:r>
     </w:p>
     <w:p>
@@ -1160,7 +1230,7 @@
         </w:rPr>
         <w:t xml:space="preserve"> </w:t>
       </w:r>
-      <w:hyperlink r:id="rId6" w:history="1">
+      <w:hyperlink r:id="rId7" w:history="1">
         <w:r>
           <w:rPr>
             <w:rStyle w:val="Hyperlink"/>
@@ -1182,86 +1252,10 @@
           <w:noProof/>
         </w:rPr>
         <w:drawing>
-          <wp:inline distT="0" distB="0" distL="0" distR="0" wp14:anchorId="6CA1E57F" wp14:editId="2C7C9268">
+          <wp:inline distT="0" distB="0" distL="0" distR="0" wp14:anchorId="16483F02" wp14:editId="6CA5FE53">
             <wp:extent cx="4091449" cy="1181100"/>
             <wp:effectExtent l="0" t="0" r="4445" b="0"/>
             <wp:docPr id="1" name="Picture 1"/>
-            <wp:cNvGraphicFramePr>
-              <a:graphicFrameLocks xmlns:a="http://schemas.openxmlformats.org/drawingml/2006/main" noChangeAspect="1"/>
-            </wp:cNvGraphicFramePr>
-            <a:graphic xmlns:a="http://schemas.openxmlformats.org/drawingml/2006/main">
-              <a:graphicData uri="http://schemas.openxmlformats.org/drawingml/2006/picture">
-                <pic:pic xmlns:pic="http://schemas.openxmlformats.org/drawingml/2006/picture">
-                  <pic:nvPicPr>
-                    <pic:cNvPr id="1" name=""/>
-                    <pic:cNvPicPr/>
-                  </pic:nvPicPr>
-                  <pic:blipFill>
-                    <a:blip r:embed="rId7"/>
-                    <a:stretch>
-                      <a:fillRect/>
-                    </a:stretch>
-                  </pic:blipFill>
-                  <pic:spPr>
-                    <a:xfrm>
-                      <a:off x="0" y="0"/>
-                      <a:ext cx="4105643" cy="1185198"/>
-                    </a:xfrm>
-                    <a:prstGeom prst="rect">
-                      <a:avLst/>
-                    </a:prstGeom>
-                  </pic:spPr>
-                </pic:pic>
-              </a:graphicData>
-            </a:graphic>
-          </wp:inline>
-        </w:drawing>
-      </w:r>
-    </w:p>
-    <w:p>
-      <w:pPr>
-        <w:pStyle w:val="ListParagraph"/>
-        <w:ind w:left="1440"/>
-        <w:rPr>
-          <w:sz w:val="24"/>
-        </w:rPr>
-      </w:pPr>
-    </w:p>
-    <w:p>
-      <w:pPr>
-        <w:pStyle w:val="ListParagraph"/>
-        <w:numPr>
-          <w:ilvl w:val="1"/>
-          <w:numId w:val="1"/>
-        </w:numPr>
-        <w:rPr>
-          <w:sz w:val="24"/>
-        </w:rPr>
-      </w:pPr>
-      <w:r>
-        <w:rPr>
-          <w:sz w:val="24"/>
-        </w:rPr>
-        <w:t>Masukkan username dan password</w:t>
-      </w:r>
-    </w:p>
-    <w:p>
-      <w:pPr>
-        <w:pStyle w:val="ListParagraph"/>
-        <w:ind w:left="1440"/>
-        <w:rPr>
-          <w:sz w:val="24"/>
-        </w:rPr>
-      </w:pPr>
-      <w:r>
-        <w:rPr>
-          <w:noProof/>
-        </w:rPr>
-        <w:drawing>
-          <wp:inline distT="0" distB="0" distL="0" distR="0" wp14:anchorId="0FD64545" wp14:editId="493E6924">
-            <wp:extent cx="4030980" cy="1122731"/>
-            <wp:effectExtent l="0" t="0" r="7620" b="1270"/>
-            <wp:docPr id="2" name="Picture 2"/>
             <wp:cNvGraphicFramePr>
               <a:graphicFrameLocks xmlns:a="http://schemas.openxmlformats.org/drawingml/2006/main" noChangeAspect="1"/>
             </wp:cNvGraphicFramePr>
@@ -1281,7 +1275,7 @@
                   <pic:spPr>
                     <a:xfrm>
                       <a:off x="0" y="0"/>
-                      <a:ext cx="4075524" cy="1135138"/>
+                      <a:ext cx="4105643" cy="1185198"/>
                     </a:xfrm>
                     <a:prstGeom prst="rect">
                       <a:avLst/>
@@ -1319,84 +1313,28 @@
         <w:rPr>
           <w:sz w:val="24"/>
         </w:rPr>
-        <w:t>Apabila</w:t>
-      </w:r>
-      <w:proofErr w:type="spellEnd"/>
-      <w:r>
-        <w:rPr>
-          <w:sz w:val="24"/>
-        </w:rPr>
-        <w:t xml:space="preserve"> username dan password </w:t>
-      </w:r>
-      <w:proofErr w:type="spellStart"/>
-      <w:r>
-        <w:rPr>
-          <w:sz w:val="24"/>
-        </w:rPr>
-        <w:t>telah</w:t>
-      </w:r>
-      <w:proofErr w:type="spellEnd"/>
-      <w:r>
-        <w:rPr>
-          <w:sz w:val="24"/>
-        </w:rPr>
-        <w:t xml:space="preserve"> </w:t>
-      </w:r>
-      <w:proofErr w:type="spellStart"/>
-      <w:r>
-        <w:rPr>
-          <w:sz w:val="24"/>
-        </w:rPr>
-        <w:t>diisi</w:t>
-      </w:r>
-      <w:proofErr w:type="spellEnd"/>
-      <w:r>
-        <w:rPr>
-          <w:sz w:val="24"/>
-        </w:rPr>
-        <w:t xml:space="preserve">, </w:t>
-      </w:r>
-      <w:proofErr w:type="spellStart"/>
-      <w:r>
-        <w:rPr>
-          <w:sz w:val="24"/>
-        </w:rPr>
-        <w:t>kemudian</w:t>
-      </w:r>
-      <w:proofErr w:type="spellEnd"/>
-      <w:r>
-        <w:rPr>
-          <w:sz w:val="24"/>
-        </w:rPr>
-        <w:t xml:space="preserve"> </w:t>
-      </w:r>
-      <w:proofErr w:type="spellStart"/>
-      <w:r>
-        <w:rPr>
-          <w:sz w:val="24"/>
-        </w:rPr>
-        <w:t>menekan</w:t>
-      </w:r>
-      <w:proofErr w:type="spellEnd"/>
-      <w:r>
-        <w:rPr>
-          <w:sz w:val="24"/>
-        </w:rPr>
-        <w:t xml:space="preserve"> </w:t>
-      </w:r>
-      <w:proofErr w:type="spellStart"/>
-      <w:r>
-        <w:rPr>
-          <w:sz w:val="24"/>
-        </w:rPr>
-        <w:t>tombol</w:t>
-      </w:r>
-      <w:proofErr w:type="spellEnd"/>
-      <w:r>
-        <w:rPr>
-          <w:sz w:val="24"/>
-        </w:rPr>
-        <w:t xml:space="preserve"> login</w:t>
+        <w:t>Masukkan</w:t>
+      </w:r>
+      <w:proofErr w:type="spellEnd"/>
+      <w:r>
+        <w:rPr>
+          <w:sz w:val="24"/>
+        </w:rPr>
+        <w:t xml:space="preserve"> username </w:t>
+      </w:r>
+      <w:proofErr w:type="spellStart"/>
+      <w:r>
+        <w:rPr>
+          <w:sz w:val="24"/>
+        </w:rPr>
+        <w:t>dan</w:t>
+      </w:r>
+      <w:proofErr w:type="spellEnd"/>
+      <w:r>
+        <w:rPr>
+          <w:sz w:val="24"/>
+        </w:rPr>
+        <w:t xml:space="preserve"> password</w:t>
       </w:r>
     </w:p>
     <w:p>
@@ -1412,10 +1350,10 @@
           <w:noProof/>
         </w:rPr>
         <w:drawing>
-          <wp:inline distT="0" distB="0" distL="0" distR="0" wp14:anchorId="062B195B" wp14:editId="4A7B5D81">
-            <wp:extent cx="4053840" cy="1129098"/>
-            <wp:effectExtent l="0" t="0" r="3810" b="0"/>
-            <wp:docPr id="3" name="Picture 3"/>
+          <wp:inline distT="0" distB="0" distL="0" distR="0" wp14:anchorId="371AA4BF" wp14:editId="142F1120">
+            <wp:extent cx="4030980" cy="1122731"/>
+            <wp:effectExtent l="0" t="0" r="7620" b="1270"/>
+            <wp:docPr id="2" name="Picture 2"/>
             <wp:cNvGraphicFramePr>
               <a:graphicFrameLocks xmlns:a="http://schemas.openxmlformats.org/drawingml/2006/main" noChangeAspect="1"/>
             </wp:cNvGraphicFramePr>
@@ -1435,7 +1373,7 @@
                   <pic:spPr>
                     <a:xfrm>
                       <a:off x="0" y="0"/>
-                      <a:ext cx="4111605" cy="1145187"/>
+                      <a:ext cx="4075524" cy="1135138"/>
                     </a:xfrm>
                     <a:prstGeom prst="rect">
                       <a:avLst/>
@@ -1473,98 +1411,98 @@
         <w:rPr>
           <w:sz w:val="24"/>
         </w:rPr>
-        <w:t>Kemudian</w:t>
-      </w:r>
-      <w:proofErr w:type="spellEnd"/>
-      <w:r>
-        <w:rPr>
-          <w:sz w:val="24"/>
-        </w:rPr>
-        <w:t xml:space="preserve"> </w:t>
-      </w:r>
-      <w:proofErr w:type="spellStart"/>
-      <w:r>
-        <w:rPr>
-          <w:sz w:val="24"/>
-        </w:rPr>
-        <w:t>anda</w:t>
-      </w:r>
-      <w:proofErr w:type="spellEnd"/>
-      <w:r>
-        <w:rPr>
-          <w:sz w:val="24"/>
-        </w:rPr>
-        <w:t xml:space="preserve"> </w:t>
-      </w:r>
-      <w:proofErr w:type="spellStart"/>
-      <w:r>
-        <w:rPr>
-          <w:sz w:val="24"/>
-        </w:rPr>
-        <w:t>akan</w:t>
-      </w:r>
-      <w:proofErr w:type="spellEnd"/>
-      <w:r>
-        <w:rPr>
-          <w:sz w:val="24"/>
-        </w:rPr>
-        <w:t xml:space="preserve"> </w:t>
-      </w:r>
-      <w:proofErr w:type="spellStart"/>
-      <w:r>
-        <w:rPr>
-          <w:sz w:val="24"/>
-        </w:rPr>
-        <w:t>didirect</w:t>
-      </w:r>
-      <w:proofErr w:type="spellEnd"/>
-      <w:r>
-        <w:rPr>
-          <w:sz w:val="24"/>
-        </w:rPr>
-        <w:t xml:space="preserve"> oleh system </w:t>
-      </w:r>
-      <w:proofErr w:type="spellStart"/>
-      <w:r>
-        <w:rPr>
-          <w:sz w:val="24"/>
-        </w:rPr>
-        <w:t>kehalaman</w:t>
-      </w:r>
-      <w:proofErr w:type="spellEnd"/>
-      <w:r>
-        <w:rPr>
-          <w:sz w:val="24"/>
-        </w:rPr>
-        <w:t xml:space="preserve"> </w:t>
-      </w:r>
-      <w:proofErr w:type="spellStart"/>
-      <w:r>
-        <w:rPr>
-          <w:sz w:val="24"/>
-        </w:rPr>
-        <w:t>beranda</w:t>
-      </w:r>
-      <w:proofErr w:type="spellEnd"/>
-      <w:r>
-        <w:rPr>
-          <w:sz w:val="24"/>
-        </w:rPr>
-        <w:t xml:space="preserve"> </w:t>
-      </w:r>
-      <w:proofErr w:type="spellStart"/>
-      <w:r>
-        <w:rPr>
-          <w:sz w:val="24"/>
-        </w:rPr>
-        <w:t>utama</w:t>
-      </w:r>
-      <w:proofErr w:type="spellEnd"/>
-      <w:r>
-        <w:rPr>
-          <w:sz w:val="24"/>
-        </w:rPr>
-        <w:t xml:space="preserve"> system</w:t>
+        <w:t>Apabila</w:t>
+      </w:r>
+      <w:proofErr w:type="spellEnd"/>
+      <w:r>
+        <w:rPr>
+          <w:sz w:val="24"/>
+        </w:rPr>
+        <w:t xml:space="preserve"> username </w:t>
+      </w:r>
+      <w:proofErr w:type="spellStart"/>
+      <w:r>
+        <w:rPr>
+          <w:sz w:val="24"/>
+        </w:rPr>
+        <w:t>dan</w:t>
+      </w:r>
+      <w:proofErr w:type="spellEnd"/>
+      <w:r>
+        <w:rPr>
+          <w:sz w:val="24"/>
+        </w:rPr>
+        <w:t xml:space="preserve"> password </w:t>
+      </w:r>
+      <w:proofErr w:type="spellStart"/>
+      <w:r>
+        <w:rPr>
+          <w:sz w:val="24"/>
+        </w:rPr>
+        <w:t>telah</w:t>
+      </w:r>
+      <w:proofErr w:type="spellEnd"/>
+      <w:r>
+        <w:rPr>
+          <w:sz w:val="24"/>
+        </w:rPr>
+        <w:t xml:space="preserve"> </w:t>
+      </w:r>
+      <w:proofErr w:type="spellStart"/>
+      <w:r>
+        <w:rPr>
+          <w:sz w:val="24"/>
+        </w:rPr>
+        <w:t>diisi</w:t>
+      </w:r>
+      <w:proofErr w:type="spellEnd"/>
+      <w:r>
+        <w:rPr>
+          <w:sz w:val="24"/>
+        </w:rPr>
+        <w:t xml:space="preserve">, </w:t>
+      </w:r>
+      <w:proofErr w:type="spellStart"/>
+      <w:r>
+        <w:rPr>
+          <w:sz w:val="24"/>
+        </w:rPr>
+        <w:t>kemudian</w:t>
+      </w:r>
+      <w:proofErr w:type="spellEnd"/>
+      <w:r>
+        <w:rPr>
+          <w:sz w:val="24"/>
+        </w:rPr>
+        <w:t xml:space="preserve"> </w:t>
+      </w:r>
+      <w:proofErr w:type="spellStart"/>
+      <w:r>
+        <w:rPr>
+          <w:sz w:val="24"/>
+        </w:rPr>
+        <w:t>menekan</w:t>
+      </w:r>
+      <w:proofErr w:type="spellEnd"/>
+      <w:r>
+        <w:rPr>
+          <w:sz w:val="24"/>
+        </w:rPr>
+        <w:t xml:space="preserve"> </w:t>
+      </w:r>
+      <w:proofErr w:type="spellStart"/>
+      <w:r>
+        <w:rPr>
+          <w:sz w:val="24"/>
+        </w:rPr>
+        <w:t>tombol</w:t>
+      </w:r>
+      <w:proofErr w:type="spellEnd"/>
+      <w:r>
+        <w:rPr>
+          <w:sz w:val="24"/>
+        </w:rPr>
+        <w:t xml:space="preserve"> login</w:t>
       </w:r>
     </w:p>
     <w:p>
@@ -1579,12 +1517,11 @@
         <w:rPr>
           <w:noProof/>
         </w:rPr>
-        <w:lastRenderedPageBreak/>
         <w:drawing>
-          <wp:inline distT="0" distB="0" distL="0" distR="0" wp14:anchorId="52078D02" wp14:editId="0CFED471">
-            <wp:extent cx="5044440" cy="2560484"/>
+          <wp:inline distT="0" distB="0" distL="0" distR="0" wp14:anchorId="6CB0B504" wp14:editId="521D43BA">
+            <wp:extent cx="4053840" cy="1129098"/>
             <wp:effectExtent l="0" t="0" r="3810" b="0"/>
-            <wp:docPr id="4" name="Picture 4"/>
+            <wp:docPr id="3" name="Picture 3"/>
             <wp:cNvGraphicFramePr>
               <a:graphicFrameLocks xmlns:a="http://schemas.openxmlformats.org/drawingml/2006/main" noChangeAspect="1"/>
             </wp:cNvGraphicFramePr>
@@ -1604,7 +1541,7 @@
                   <pic:spPr>
                     <a:xfrm>
                       <a:off x="0" y="0"/>
-                      <a:ext cx="5051568" cy="2564102"/>
+                      <a:ext cx="4111605" cy="1145187"/>
                     </a:xfrm>
                     <a:prstGeom prst="rect">
                       <a:avLst/>
@@ -1642,49 +1579,63 @@
         <w:rPr>
           <w:sz w:val="24"/>
         </w:rPr>
-        <w:t>Apabila</w:t>
-      </w:r>
-      <w:proofErr w:type="spellEnd"/>
-      <w:r>
-        <w:rPr>
-          <w:sz w:val="24"/>
-        </w:rPr>
-        <w:t xml:space="preserve"> </w:t>
-      </w:r>
-      <w:proofErr w:type="spellStart"/>
-      <w:r>
-        <w:rPr>
-          <w:sz w:val="24"/>
-        </w:rPr>
-        <w:t>ingin</w:t>
-      </w:r>
-      <w:proofErr w:type="spellEnd"/>
-      <w:r>
-        <w:rPr>
-          <w:sz w:val="24"/>
-        </w:rPr>
-        <w:t xml:space="preserve"> </w:t>
-      </w:r>
-      <w:proofErr w:type="spellStart"/>
-      <w:r>
-        <w:rPr>
-          <w:sz w:val="24"/>
-        </w:rPr>
-        <w:t>keluar</w:t>
-      </w:r>
-      <w:proofErr w:type="spellEnd"/>
-      <w:r>
-        <w:rPr>
-          <w:sz w:val="24"/>
-        </w:rPr>
-        <w:t xml:space="preserve"> </w:t>
-      </w:r>
-      <w:proofErr w:type="spellStart"/>
-      <w:r>
-        <w:rPr>
-          <w:sz w:val="24"/>
-        </w:rPr>
-        <w:t>dari</w:t>
+        <w:t>Kemudian</w:t>
+      </w:r>
+      <w:proofErr w:type="spellEnd"/>
+      <w:r>
+        <w:rPr>
+          <w:sz w:val="24"/>
+        </w:rPr>
+        <w:t xml:space="preserve"> </w:t>
+      </w:r>
+      <w:proofErr w:type="spellStart"/>
+      <w:r>
+        <w:rPr>
+          <w:sz w:val="24"/>
+        </w:rPr>
+        <w:t>anda</w:t>
+      </w:r>
+      <w:proofErr w:type="spellEnd"/>
+      <w:r>
+        <w:rPr>
+          <w:sz w:val="24"/>
+        </w:rPr>
+        <w:t xml:space="preserve"> </w:t>
+      </w:r>
+      <w:proofErr w:type="spellStart"/>
+      <w:r>
+        <w:rPr>
+          <w:sz w:val="24"/>
+        </w:rPr>
+        <w:t>akan</w:t>
+      </w:r>
+      <w:proofErr w:type="spellEnd"/>
+      <w:r>
+        <w:rPr>
+          <w:sz w:val="24"/>
+        </w:rPr>
+        <w:t xml:space="preserve"> </w:t>
+      </w:r>
+      <w:proofErr w:type="spellStart"/>
+      <w:r>
+        <w:rPr>
+          <w:sz w:val="24"/>
+        </w:rPr>
+        <w:t>didirect</w:t>
+      </w:r>
+      <w:proofErr w:type="spellEnd"/>
+      <w:r>
+        <w:rPr>
+          <w:sz w:val="24"/>
+        </w:rPr>
+        <w:t xml:space="preserve"> </w:t>
+      </w:r>
+      <w:proofErr w:type="spellStart"/>
+      <w:r>
+        <w:rPr>
+          <w:sz w:val="24"/>
+        </w:rPr>
+        <w:t>oleh</w:t>
       </w:r>
       <w:proofErr w:type="spellEnd"/>
       <w:r>
@@ -1698,14 +1649,42 @@
         <w:rPr>
           <w:sz w:val="24"/>
         </w:rPr>
-        <w:t>memilih</w:t>
-      </w:r>
-      <w:proofErr w:type="spellEnd"/>
-      <w:r>
-        <w:rPr>
-          <w:sz w:val="24"/>
-        </w:rPr>
-        <w:t xml:space="preserve"> menu logout</w:t>
+        <w:t>kehalaman</w:t>
+      </w:r>
+      <w:proofErr w:type="spellEnd"/>
+      <w:r>
+        <w:rPr>
+          <w:sz w:val="24"/>
+        </w:rPr>
+        <w:t xml:space="preserve"> </w:t>
+      </w:r>
+      <w:proofErr w:type="spellStart"/>
+      <w:r>
+        <w:rPr>
+          <w:sz w:val="24"/>
+        </w:rPr>
+        <w:t>beranda</w:t>
+      </w:r>
+      <w:proofErr w:type="spellEnd"/>
+      <w:r>
+        <w:rPr>
+          <w:sz w:val="24"/>
+        </w:rPr>
+        <w:t xml:space="preserve"> </w:t>
+      </w:r>
+      <w:proofErr w:type="spellStart"/>
+      <w:r>
+        <w:rPr>
+          <w:sz w:val="24"/>
+        </w:rPr>
+        <w:t>utama</w:t>
+      </w:r>
+      <w:proofErr w:type="spellEnd"/>
+      <w:r>
+        <w:rPr>
+          <w:sz w:val="24"/>
+        </w:rPr>
+        <w:t xml:space="preserve"> system</w:t>
       </w:r>
     </w:p>
     <w:p>
@@ -1720,11 +1699,12 @@
         <w:rPr>
           <w:noProof/>
         </w:rPr>
+        <w:lastRenderedPageBreak/>
         <w:drawing>
-          <wp:inline distT="0" distB="0" distL="0" distR="0" wp14:anchorId="72E2188A" wp14:editId="67985875">
-            <wp:extent cx="5090160" cy="514454"/>
-            <wp:effectExtent l="0" t="0" r="0" b="0"/>
-            <wp:docPr id="5" name="Picture 5"/>
+          <wp:inline distT="0" distB="0" distL="0" distR="0" wp14:anchorId="47BC185A" wp14:editId="15FF101C">
+            <wp:extent cx="5044440" cy="2560484"/>
+            <wp:effectExtent l="0" t="0" r="3810" b="0"/>
+            <wp:docPr id="4" name="Picture 4"/>
             <wp:cNvGraphicFramePr>
               <a:graphicFrameLocks xmlns:a="http://schemas.openxmlformats.org/drawingml/2006/main" noChangeAspect="1"/>
             </wp:cNvGraphicFramePr>
@@ -1744,6 +1724,146 @@
                   <pic:spPr>
                     <a:xfrm>
                       <a:off x="0" y="0"/>
+                      <a:ext cx="5051568" cy="2564102"/>
+                    </a:xfrm>
+                    <a:prstGeom prst="rect">
+                      <a:avLst/>
+                    </a:prstGeom>
+                  </pic:spPr>
+                </pic:pic>
+              </a:graphicData>
+            </a:graphic>
+          </wp:inline>
+        </w:drawing>
+      </w:r>
+    </w:p>
+    <w:p>
+      <w:pPr>
+        <w:pStyle w:val="ListParagraph"/>
+        <w:ind w:left="1440"/>
+        <w:rPr>
+          <w:sz w:val="24"/>
+        </w:rPr>
+      </w:pPr>
+    </w:p>
+    <w:p>
+      <w:pPr>
+        <w:pStyle w:val="ListParagraph"/>
+        <w:numPr>
+          <w:ilvl w:val="1"/>
+          <w:numId w:val="1"/>
+        </w:numPr>
+        <w:rPr>
+          <w:sz w:val="24"/>
+        </w:rPr>
+      </w:pPr>
+      <w:proofErr w:type="spellStart"/>
+      <w:r>
+        <w:rPr>
+          <w:sz w:val="24"/>
+        </w:rPr>
+        <w:t>Apabila</w:t>
+      </w:r>
+      <w:proofErr w:type="spellEnd"/>
+      <w:r>
+        <w:rPr>
+          <w:sz w:val="24"/>
+        </w:rPr>
+        <w:t xml:space="preserve"> </w:t>
+      </w:r>
+      <w:proofErr w:type="spellStart"/>
+      <w:r>
+        <w:rPr>
+          <w:sz w:val="24"/>
+        </w:rPr>
+        <w:t>ingin</w:t>
+      </w:r>
+      <w:proofErr w:type="spellEnd"/>
+      <w:r>
+        <w:rPr>
+          <w:sz w:val="24"/>
+        </w:rPr>
+        <w:t xml:space="preserve"> </w:t>
+      </w:r>
+      <w:proofErr w:type="spellStart"/>
+      <w:r>
+        <w:rPr>
+          <w:sz w:val="24"/>
+        </w:rPr>
+        <w:t>keluar</w:t>
+      </w:r>
+      <w:proofErr w:type="spellEnd"/>
+      <w:r>
+        <w:rPr>
+          <w:sz w:val="24"/>
+        </w:rPr>
+        <w:t xml:space="preserve"> </w:t>
+      </w:r>
+      <w:proofErr w:type="spellStart"/>
+      <w:r>
+        <w:rPr>
+          <w:sz w:val="24"/>
+        </w:rPr>
+        <w:t>dari</w:t>
+      </w:r>
+      <w:proofErr w:type="spellEnd"/>
+      <w:r>
+        <w:rPr>
+          <w:sz w:val="24"/>
+        </w:rPr>
+        <w:t xml:space="preserve"> system </w:t>
+      </w:r>
+      <w:proofErr w:type="spellStart"/>
+      <w:r>
+        <w:rPr>
+          <w:sz w:val="24"/>
+        </w:rPr>
+        <w:t>memilih</w:t>
+      </w:r>
+      <w:proofErr w:type="spellEnd"/>
+      <w:r>
+        <w:rPr>
+          <w:sz w:val="24"/>
+        </w:rPr>
+        <w:t xml:space="preserve"> menu logout</w:t>
+      </w:r>
+    </w:p>
+    <w:p>
+      <w:pPr>
+        <w:pStyle w:val="ListParagraph"/>
+        <w:ind w:left="1440"/>
+        <w:rPr>
+          <w:sz w:val="24"/>
+        </w:rPr>
+      </w:pPr>
+      <w:r>
+        <w:rPr>
+          <w:noProof/>
+        </w:rPr>
+        <w:drawing>
+          <wp:inline distT="0" distB="0" distL="0" distR="0" wp14:anchorId="7519CCB9" wp14:editId="79CFCB24">
+            <wp:extent cx="5090160" cy="514454"/>
+            <wp:effectExtent l="0" t="0" r="0" b="0"/>
+            <wp:docPr id="5" name="Picture 5"/>
+            <wp:cNvGraphicFramePr>
+              <a:graphicFrameLocks xmlns:a="http://schemas.openxmlformats.org/drawingml/2006/main" noChangeAspect="1"/>
+            </wp:cNvGraphicFramePr>
+            <a:graphic xmlns:a="http://schemas.openxmlformats.org/drawingml/2006/main">
+              <a:graphicData uri="http://schemas.openxmlformats.org/drawingml/2006/picture">
+                <pic:pic xmlns:pic="http://schemas.openxmlformats.org/drawingml/2006/picture">
+                  <pic:nvPicPr>
+                    <pic:cNvPr id="1" name=""/>
+                    <pic:cNvPicPr/>
+                  </pic:nvPicPr>
+                  <pic:blipFill>
+                    <a:blip r:embed="rId12"/>
+                    <a:stretch>
+                      <a:fillRect/>
+                    </a:stretch>
+                  </pic:blipFill>
+                  <pic:spPr>
+                    <a:xfrm>
+                      <a:off x="0" y="0"/>
                       <a:ext cx="5191409" cy="524687"/>
                     </a:xfrm>
                     <a:prstGeom prst="rect">
@@ -1763,8 +1883,907 @@
           <w:sz w:val="24"/>
         </w:rPr>
       </w:pPr>
+    </w:p>
+    <w:p>
+      <w:pPr>
+        <w:pStyle w:val="ListParagraph"/>
+        <w:rPr>
+          <w:sz w:val="24"/>
+        </w:rPr>
+      </w:pPr>
+    </w:p>
+    <w:p>
+      <w:pPr>
+        <w:pStyle w:val="ListParagraph"/>
+        <w:numPr>
+          <w:ilvl w:val="0"/>
+          <w:numId w:val="1"/>
+        </w:numPr>
+        <w:rPr>
+          <w:sz w:val="24"/>
+        </w:rPr>
+      </w:pPr>
+      <w:proofErr w:type="spellStart"/>
+      <w:r>
+        <w:rPr>
+          <w:sz w:val="24"/>
+        </w:rPr>
+        <w:t>Fungsi</w:t>
+      </w:r>
+      <w:proofErr w:type="spellEnd"/>
+      <w:r>
+        <w:rPr>
+          <w:sz w:val="24"/>
+        </w:rPr>
+        <w:t xml:space="preserve"> </w:t>
+      </w:r>
+      <w:proofErr w:type="spellStart"/>
+      <w:r>
+        <w:rPr>
+          <w:sz w:val="24"/>
+        </w:rPr>
+        <w:t>Menambahkan</w:t>
+      </w:r>
+      <w:proofErr w:type="spellEnd"/>
+      <w:r>
+        <w:rPr>
+          <w:sz w:val="24"/>
+        </w:rPr>
+        <w:t xml:space="preserve"> </w:t>
+      </w:r>
+      <w:proofErr w:type="spellStart"/>
+      <w:r>
+        <w:rPr>
+          <w:sz w:val="24"/>
+        </w:rPr>
+        <w:t>Barang</w:t>
+      </w:r>
+      <w:proofErr w:type="spellEnd"/>
+      <w:r>
+        <w:rPr>
+          <w:sz w:val="24"/>
+        </w:rPr>
+        <w:t xml:space="preserve"> </w:t>
+      </w:r>
+      <w:proofErr w:type="spellStart"/>
+      <w:r>
+        <w:rPr>
+          <w:sz w:val="24"/>
+        </w:rPr>
+        <w:t>Baru</w:t>
+      </w:r>
+      <w:proofErr w:type="spellEnd"/>
+    </w:p>
+    <w:p>
+      <w:pPr>
+        <w:pStyle w:val="ListParagraph"/>
+        <w:numPr>
+          <w:ilvl w:val="1"/>
+          <w:numId w:val="1"/>
+        </w:numPr>
+        <w:rPr>
+          <w:rStyle w:val="Hyperlink"/>
+          <w:color w:val="auto"/>
+          <w:sz w:val="24"/>
+          <w:u w:val="none"/>
+        </w:rPr>
+      </w:pPr>
+      <w:proofErr w:type="spellStart"/>
+      <w:r>
+        <w:rPr>
+          <w:sz w:val="24"/>
+        </w:rPr>
+        <w:t>Buka</w:t>
+      </w:r>
+      <w:proofErr w:type="spellEnd"/>
+      <w:r>
+        <w:rPr>
+          <w:sz w:val="24"/>
+        </w:rPr>
+        <w:t xml:space="preserve"> </w:t>
+      </w:r>
+      <w:proofErr w:type="spellStart"/>
+      <w:r>
+        <w:rPr>
+          <w:sz w:val="24"/>
+        </w:rPr>
+        <w:t>aplikasi</w:t>
+      </w:r>
+      <w:proofErr w:type="spellEnd"/>
+      <w:r>
+        <w:rPr>
+          <w:sz w:val="24"/>
+        </w:rPr>
+        <w:t xml:space="preserve"> </w:t>
+      </w:r>
+      <w:proofErr w:type="spellStart"/>
+      <w:r>
+        <w:rPr>
+          <w:sz w:val="24"/>
+        </w:rPr>
+        <w:t>melalui</w:t>
+      </w:r>
+      <w:proofErr w:type="spellEnd"/>
+      <w:r>
+        <w:rPr>
+          <w:sz w:val="24"/>
+        </w:rPr>
+        <w:t xml:space="preserve"> </w:t>
+      </w:r>
+      <w:r>
+        <w:rPr>
+          <w:i/>
+          <w:sz w:val="24"/>
+        </w:rPr>
+        <w:t xml:space="preserve">browser </w:t>
+      </w:r>
+      <w:proofErr w:type="spellStart"/>
+      <w:r>
+        <w:rPr>
+          <w:sz w:val="24"/>
+        </w:rPr>
+        <w:t>dengan</w:t>
+      </w:r>
+      <w:proofErr w:type="spellEnd"/>
+      <w:r>
+        <w:rPr>
+          <w:sz w:val="24"/>
+        </w:rPr>
+        <w:t xml:space="preserve"> </w:t>
+      </w:r>
+      <w:proofErr w:type="spellStart"/>
+      <w:r>
+        <w:rPr>
+          <w:sz w:val="24"/>
+        </w:rPr>
+        <w:t>membuka</w:t>
+      </w:r>
+      <w:proofErr w:type="spellEnd"/>
+      <w:r>
+        <w:rPr>
+          <w:sz w:val="24"/>
+        </w:rPr>
+        <w:t xml:space="preserve"> </w:t>
+      </w:r>
+      <w:proofErr w:type="spellStart"/>
+      <w:r>
+        <w:rPr>
+          <w:sz w:val="24"/>
+        </w:rPr>
+        <w:t>halaman</w:t>
+      </w:r>
+      <w:proofErr w:type="spellEnd"/>
+      <w:r>
+        <w:rPr>
+          <w:sz w:val="24"/>
+        </w:rPr>
+        <w:t xml:space="preserve"> </w:t>
+      </w:r>
+      <w:hyperlink r:id="rId13" w:history="1">
+        <w:r>
+          <w:rPr>
+            <w:rStyle w:val="Hyperlink"/>
+          </w:rPr>
+          <w:t>http://localhost/posapp-branch-v1/</w:t>
+        </w:r>
+      </w:hyperlink>
+    </w:p>
+    <w:p>
+      <w:pPr>
+        <w:pStyle w:val="ListParagraph"/>
+        <w:ind w:left="1440"/>
+        <w:rPr>
+          <w:rStyle w:val="Hyperlink"/>
+          <w:color w:val="auto"/>
+          <w:sz w:val="24"/>
+          <w:u w:val="none"/>
+        </w:rPr>
+      </w:pPr>
+    </w:p>
+    <w:p>
+      <w:pPr>
+        <w:pStyle w:val="ListParagraph"/>
+        <w:numPr>
+          <w:ilvl w:val="1"/>
+          <w:numId w:val="1"/>
+        </w:numPr>
+        <w:rPr>
+          <w:sz w:val="24"/>
+        </w:rPr>
+      </w:pPr>
+      <w:proofErr w:type="spellStart"/>
+      <w:r>
+        <w:rPr>
+          <w:sz w:val="24"/>
+        </w:rPr>
+        <w:t>Lakukan</w:t>
+      </w:r>
+      <w:proofErr w:type="spellEnd"/>
+      <w:r>
+        <w:rPr>
+          <w:sz w:val="24"/>
+        </w:rPr>
+        <w:t xml:space="preserve"> login </w:t>
+      </w:r>
+      <w:proofErr w:type="spellStart"/>
+      <w:r>
+        <w:rPr>
+          <w:sz w:val="24"/>
+        </w:rPr>
+        <w:t>dengan</w:t>
+      </w:r>
+      <w:proofErr w:type="spellEnd"/>
+      <w:r>
+        <w:rPr>
+          <w:sz w:val="24"/>
+        </w:rPr>
+        <w:t xml:space="preserve"> </w:t>
+      </w:r>
+      <w:proofErr w:type="spellStart"/>
+      <w:r>
+        <w:rPr>
+          <w:sz w:val="24"/>
+        </w:rPr>
+        <w:t>menggunakan</w:t>
+      </w:r>
+      <w:proofErr w:type="spellEnd"/>
+      <w:r>
+        <w:rPr>
+          <w:sz w:val="24"/>
+        </w:rPr>
+        <w:t xml:space="preserve"> </w:t>
+      </w:r>
+      <w:proofErr w:type="spellStart"/>
+      <w:r>
+        <w:rPr>
+          <w:sz w:val="24"/>
+        </w:rPr>
+        <w:t>akun</w:t>
+      </w:r>
+      <w:proofErr w:type="spellEnd"/>
+      <w:r>
+        <w:rPr>
+          <w:sz w:val="24"/>
+        </w:rPr>
+        <w:t xml:space="preserve"> admin</w:t>
+      </w:r>
+    </w:p>
+    <w:p>
+      <w:pPr>
+        <w:pStyle w:val="ListParagraph"/>
+        <w:ind w:left="1440"/>
+        <w:rPr>
+          <w:sz w:val="24"/>
+        </w:rPr>
+      </w:pPr>
+      <w:r>
+        <w:rPr>
+          <w:noProof/>
+          <w:sz w:val="24"/>
+        </w:rPr>
+        <w:drawing>
+          <wp:inline distT="0" distB="0" distL="0" distR="0" wp14:anchorId="56CCD318" wp14:editId="6ED0A478">
+            <wp:extent cx="4679950" cy="2222976"/>
+            <wp:effectExtent l="0" t="0" r="6350" b="6350"/>
+            <wp:docPr id="7" name="Picture 7" descr="C:\Users\Nadir Basalamah\Pictures\Annotation 2019-11-24 200710.png"/>
+            <wp:cNvGraphicFramePr>
+              <a:graphicFrameLocks xmlns:a="http://schemas.openxmlformats.org/drawingml/2006/main" noChangeAspect="1"/>
+            </wp:cNvGraphicFramePr>
+            <a:graphic xmlns:a="http://schemas.openxmlformats.org/drawingml/2006/main">
+              <a:graphicData uri="http://schemas.openxmlformats.org/drawingml/2006/picture">
+                <pic:pic xmlns:pic="http://schemas.openxmlformats.org/drawingml/2006/picture">
+                  <pic:nvPicPr>
+                    <pic:cNvPr id="0" name="Picture 2" descr="C:\Users\Nadir Basalamah\Pictures\Annotation 2019-11-24 200710.png"/>
+                    <pic:cNvPicPr>
+                      <a:picLocks noChangeAspect="1" noChangeArrowheads="1"/>
+                    </pic:cNvPicPr>
+                  </pic:nvPicPr>
+                  <pic:blipFill>
+                    <a:blip r:embed="rId14" cstate="print">
+                      <a:extLst>
+                        <a:ext uri="{28A0092B-C50C-407E-A947-70E740481C1C}">
+                          <a14:useLocalDpi xmlns:a14="http://schemas.microsoft.com/office/drawing/2010/main" val="0"/>
+                        </a:ext>
+                      </a:extLst>
+                    </a:blip>
+                    <a:srcRect/>
+                    <a:stretch>
+                      <a:fillRect/>
+                    </a:stretch>
+                  </pic:blipFill>
+                  <pic:spPr bwMode="auto">
+                    <a:xfrm>
+                      <a:off x="0" y="0"/>
+                      <a:ext cx="4679950" cy="2222976"/>
+                    </a:xfrm>
+                    <a:prstGeom prst="rect">
+                      <a:avLst/>
+                    </a:prstGeom>
+                    <a:noFill/>
+                    <a:ln>
+                      <a:noFill/>
+                    </a:ln>
+                  </pic:spPr>
+                </pic:pic>
+              </a:graphicData>
+            </a:graphic>
+          </wp:inline>
+        </w:drawing>
+      </w:r>
+    </w:p>
+    <w:p>
+      <w:pPr>
+        <w:pStyle w:val="ListParagraph"/>
+        <w:ind w:left="1440"/>
+        <w:rPr>
+          <w:sz w:val="24"/>
+        </w:rPr>
+      </w:pPr>
+    </w:p>
+    <w:p>
+      <w:pPr>
+        <w:pStyle w:val="ListParagraph"/>
+        <w:ind w:left="1440"/>
+        <w:rPr>
+          <w:sz w:val="24"/>
+        </w:rPr>
+      </w:pPr>
+    </w:p>
+    <w:p>
+      <w:pPr>
+        <w:pStyle w:val="ListParagraph"/>
+        <w:ind w:left="1440"/>
+        <w:rPr>
+          <w:sz w:val="24"/>
+        </w:rPr>
+      </w:pPr>
+    </w:p>
+    <w:p>
+      <w:pPr>
+        <w:pStyle w:val="ListParagraph"/>
+        <w:numPr>
+          <w:ilvl w:val="1"/>
+          <w:numId w:val="1"/>
+        </w:numPr>
+        <w:rPr>
+          <w:sz w:val="24"/>
+        </w:rPr>
+      </w:pPr>
+      <w:proofErr w:type="spellStart"/>
+      <w:r>
+        <w:rPr>
+          <w:sz w:val="24"/>
+        </w:rPr>
+        <w:lastRenderedPageBreak/>
+        <w:t>Akses</w:t>
+      </w:r>
+      <w:proofErr w:type="spellEnd"/>
+      <w:r>
+        <w:rPr>
+          <w:sz w:val="24"/>
+        </w:rPr>
+        <w:t xml:space="preserve"> </w:t>
+      </w:r>
+      <w:proofErr w:type="spellStart"/>
+      <w:r>
+        <w:rPr>
+          <w:sz w:val="24"/>
+        </w:rPr>
+        <w:t>halaman</w:t>
+      </w:r>
+      <w:proofErr w:type="spellEnd"/>
+      <w:r>
+        <w:rPr>
+          <w:sz w:val="24"/>
+        </w:rPr>
+        <w:t xml:space="preserve"> </w:t>
+      </w:r>
+      <w:proofErr w:type="spellStart"/>
+      <w:r>
+        <w:rPr>
+          <w:sz w:val="24"/>
+        </w:rPr>
+        <w:t>pembelian</w:t>
+      </w:r>
+      <w:proofErr w:type="spellEnd"/>
+    </w:p>
+    <w:p>
+      <w:pPr>
+        <w:pStyle w:val="ListParagraph"/>
+        <w:ind w:left="1440"/>
+        <w:rPr>
+          <w:sz w:val="24"/>
+        </w:rPr>
+      </w:pPr>
+      <w:r>
+        <w:rPr>
+          <w:noProof/>
+          <w:sz w:val="24"/>
+        </w:rPr>
+        <w:drawing>
+          <wp:inline distT="0" distB="0" distL="0" distR="0" wp14:anchorId="25289CBB" wp14:editId="2A2FD2AE">
+            <wp:extent cx="4659513" cy="2222976"/>
+            <wp:effectExtent l="0" t="0" r="8255" b="6350"/>
+            <wp:docPr id="8" name="Picture 8"/>
+            <wp:cNvGraphicFramePr>
+              <a:graphicFrameLocks xmlns:a="http://schemas.openxmlformats.org/drawingml/2006/main" noChangeAspect="1"/>
+            </wp:cNvGraphicFramePr>
+            <a:graphic xmlns:a="http://schemas.openxmlformats.org/drawingml/2006/main">
+              <a:graphicData uri="http://schemas.openxmlformats.org/drawingml/2006/picture">
+                <pic:pic xmlns:pic="http://schemas.openxmlformats.org/drawingml/2006/picture">
+                  <pic:nvPicPr>
+                    <pic:cNvPr id="0" name="Picture 2" descr="C:\Users\Nadir Basalamah\Pictures\Annotation 2019-11-24 200710.png"/>
+                    <pic:cNvPicPr>
+                      <a:picLocks noChangeAspect="1" noChangeArrowheads="1"/>
+                    </pic:cNvPicPr>
+                  </pic:nvPicPr>
+                  <pic:blipFill>
+                    <a:blip r:embed="rId15" cstate="print">
+                      <a:extLst>
+                        <a:ext uri="{28A0092B-C50C-407E-A947-70E740481C1C}">
+                          <a14:useLocalDpi xmlns:a14="http://schemas.microsoft.com/office/drawing/2010/main" val="0"/>
+                        </a:ext>
+                      </a:extLst>
+                    </a:blip>
+                    <a:stretch>
+                      <a:fillRect/>
+                    </a:stretch>
+                  </pic:blipFill>
+                  <pic:spPr bwMode="auto">
+                    <a:xfrm>
+                      <a:off x="0" y="0"/>
+                      <a:ext cx="4659513" cy="2222976"/>
+                    </a:xfrm>
+                    <a:prstGeom prst="rect">
+                      <a:avLst/>
+                    </a:prstGeom>
+                    <a:noFill/>
+                    <a:ln>
+                      <a:noFill/>
+                    </a:ln>
+                  </pic:spPr>
+                </pic:pic>
+              </a:graphicData>
+            </a:graphic>
+          </wp:inline>
+        </w:drawing>
+      </w:r>
+    </w:p>
+    <w:p>
+      <w:pPr>
+        <w:pStyle w:val="ListParagraph"/>
+        <w:numPr>
+          <w:ilvl w:val="1"/>
+          <w:numId w:val="1"/>
+        </w:numPr>
+        <w:rPr>
+          <w:sz w:val="24"/>
+        </w:rPr>
+      </w:pPr>
+      <w:r>
+        <w:rPr>
+          <w:sz w:val="24"/>
+        </w:rPr>
+        <w:t xml:space="preserve">Isi data </w:t>
+      </w:r>
+      <w:proofErr w:type="spellStart"/>
+      <w:r>
+        <w:rPr>
+          <w:sz w:val="24"/>
+        </w:rPr>
+        <w:t>barang</w:t>
+      </w:r>
+      <w:proofErr w:type="spellEnd"/>
+      <w:r>
+        <w:rPr>
+          <w:sz w:val="24"/>
+        </w:rPr>
+        <w:t xml:space="preserve"> </w:t>
+      </w:r>
+      <w:proofErr w:type="spellStart"/>
+      <w:r>
+        <w:rPr>
+          <w:sz w:val="24"/>
+        </w:rPr>
+        <w:t>baru</w:t>
+      </w:r>
+      <w:proofErr w:type="spellEnd"/>
+      <w:r>
+        <w:rPr>
+          <w:sz w:val="24"/>
+        </w:rPr>
+        <w:t xml:space="preserve"> yang </w:t>
+      </w:r>
+      <w:proofErr w:type="spellStart"/>
+      <w:r>
+        <w:rPr>
+          <w:sz w:val="24"/>
+        </w:rPr>
+        <w:t>ingin</w:t>
+      </w:r>
+      <w:proofErr w:type="spellEnd"/>
+      <w:r>
+        <w:rPr>
+          <w:sz w:val="24"/>
+        </w:rPr>
+        <w:t xml:space="preserve"> </w:t>
+      </w:r>
+      <w:proofErr w:type="spellStart"/>
+      <w:r>
+        <w:rPr>
+          <w:sz w:val="24"/>
+        </w:rPr>
+        <w:t>ditambahkan</w:t>
+      </w:r>
+      <w:proofErr w:type="spellEnd"/>
+    </w:p>
+    <w:p>
+      <w:pPr>
+        <w:pStyle w:val="ListParagraph"/>
+        <w:ind w:left="1440"/>
+        <w:rPr>
+          <w:sz w:val="24"/>
+        </w:rPr>
+      </w:pPr>
+      <w:r>
+        <w:rPr>
+          <w:noProof/>
+          <w:sz w:val="24"/>
+        </w:rPr>
+        <w:drawing>
+          <wp:inline distT="0" distB="0" distL="0" distR="0" wp14:anchorId="2F3B26CF" wp14:editId="1C4B4570">
+            <wp:extent cx="4675074" cy="2222976"/>
+            <wp:effectExtent l="0" t="0" r="0" b="6350"/>
+            <wp:docPr id="9" name="Picture 9"/>
+            <wp:cNvGraphicFramePr>
+              <a:graphicFrameLocks xmlns:a="http://schemas.openxmlformats.org/drawingml/2006/main" noChangeAspect="1"/>
+            </wp:cNvGraphicFramePr>
+            <a:graphic xmlns:a="http://schemas.openxmlformats.org/drawingml/2006/main">
+              <a:graphicData uri="http://schemas.openxmlformats.org/drawingml/2006/picture">
+                <pic:pic xmlns:pic="http://schemas.openxmlformats.org/drawingml/2006/picture">
+                  <pic:nvPicPr>
+                    <pic:cNvPr id="0" name="Picture 2" descr="C:\Users\Nadir Basalamah\Pictures\Annotation 2019-11-24 200710.png"/>
+                    <pic:cNvPicPr>
+                      <a:picLocks noChangeAspect="1" noChangeArrowheads="1"/>
+                    </pic:cNvPicPr>
+                  </pic:nvPicPr>
+                  <pic:blipFill>
+                    <a:blip r:embed="rId16" cstate="print">
+                      <a:extLst>
+                        <a:ext uri="{28A0092B-C50C-407E-A947-70E740481C1C}">
+                          <a14:useLocalDpi xmlns:a14="http://schemas.microsoft.com/office/drawing/2010/main" val="0"/>
+                        </a:ext>
+                      </a:extLst>
+                    </a:blip>
+                    <a:stretch>
+                      <a:fillRect/>
+                    </a:stretch>
+                  </pic:blipFill>
+                  <pic:spPr bwMode="auto">
+                    <a:xfrm>
+                      <a:off x="0" y="0"/>
+                      <a:ext cx="4675074" cy="2222976"/>
+                    </a:xfrm>
+                    <a:prstGeom prst="rect">
+                      <a:avLst/>
+                    </a:prstGeom>
+                    <a:noFill/>
+                    <a:ln>
+                      <a:noFill/>
+                    </a:ln>
+                  </pic:spPr>
+                </pic:pic>
+              </a:graphicData>
+            </a:graphic>
+          </wp:inline>
+        </w:drawing>
+      </w:r>
+    </w:p>
+    <w:p>
+      <w:pPr>
+        <w:pStyle w:val="ListParagraph"/>
+        <w:numPr>
+          <w:ilvl w:val="1"/>
+          <w:numId w:val="1"/>
+        </w:numPr>
+        <w:rPr>
+          <w:sz w:val="24"/>
+        </w:rPr>
+      </w:pPr>
+      <w:proofErr w:type="spellStart"/>
+      <w:r>
+        <w:rPr>
+          <w:sz w:val="24"/>
+        </w:rPr>
+        <w:t>Klik</w:t>
+      </w:r>
+      <w:proofErr w:type="spellEnd"/>
+      <w:r>
+        <w:rPr>
+          <w:sz w:val="24"/>
+        </w:rPr>
+        <w:t xml:space="preserve"> </w:t>
+      </w:r>
+      <w:proofErr w:type="spellStart"/>
+      <w:r>
+        <w:rPr>
+          <w:sz w:val="24"/>
+        </w:rPr>
+        <w:t>Simpan</w:t>
+      </w:r>
+      <w:proofErr w:type="spellEnd"/>
+    </w:p>
+    <w:p>
+      <w:pPr>
+        <w:pStyle w:val="ListParagraph"/>
+        <w:ind w:left="1440"/>
+        <w:rPr>
+          <w:sz w:val="24"/>
+        </w:rPr>
+      </w:pPr>
+      <w:r>
+        <w:rPr>
+          <w:noProof/>
+          <w:sz w:val="24"/>
+        </w:rPr>
+        <w:drawing>
+          <wp:inline distT="0" distB="0" distL="0" distR="0" wp14:anchorId="789F6A15" wp14:editId="2F8D1304">
+            <wp:extent cx="4644302" cy="2222976"/>
+            <wp:effectExtent l="0" t="0" r="4445" b="6350"/>
+            <wp:docPr id="10" name="Picture 10"/>
+            <wp:cNvGraphicFramePr>
+              <a:graphicFrameLocks xmlns:a="http://schemas.openxmlformats.org/drawingml/2006/main" noChangeAspect="1"/>
+            </wp:cNvGraphicFramePr>
+            <a:graphic xmlns:a="http://schemas.openxmlformats.org/drawingml/2006/main">
+              <a:graphicData uri="http://schemas.openxmlformats.org/drawingml/2006/picture">
+                <pic:pic xmlns:pic="http://schemas.openxmlformats.org/drawingml/2006/picture">
+                  <pic:nvPicPr>
+                    <pic:cNvPr id="0" name="Picture 2" descr="C:\Users\Nadir Basalamah\Pictures\Annotation 2019-11-24 200710.png"/>
+                    <pic:cNvPicPr>
+                      <a:picLocks noChangeAspect="1" noChangeArrowheads="1"/>
+                    </pic:cNvPicPr>
+                  </pic:nvPicPr>
+                  <pic:blipFill>
+                    <a:blip r:embed="rId17" cstate="print">
+                      <a:extLst>
+                        <a:ext uri="{28A0092B-C50C-407E-A947-70E740481C1C}">
+                          <a14:useLocalDpi xmlns:a14="http://schemas.microsoft.com/office/drawing/2010/main" val="0"/>
+                        </a:ext>
+                      </a:extLst>
+                    </a:blip>
+                    <a:stretch>
+                      <a:fillRect/>
+                    </a:stretch>
+                  </pic:blipFill>
+                  <pic:spPr bwMode="auto">
+                    <a:xfrm>
+                      <a:off x="0" y="0"/>
+                      <a:ext cx="4644302" cy="2222976"/>
+                    </a:xfrm>
+                    <a:prstGeom prst="rect">
+                      <a:avLst/>
+                    </a:prstGeom>
+                    <a:noFill/>
+                    <a:ln>
+                      <a:noFill/>
+                    </a:ln>
+                  </pic:spPr>
+                </pic:pic>
+              </a:graphicData>
+            </a:graphic>
+          </wp:inline>
+        </w:drawing>
+      </w:r>
+    </w:p>
+    <w:p>
+      <w:pPr>
+        <w:pStyle w:val="ListParagraph"/>
+        <w:ind w:left="1440"/>
+        <w:rPr>
+          <w:sz w:val="24"/>
+        </w:rPr>
+      </w:pPr>
+    </w:p>
+    <w:p>
+      <w:pPr>
+        <w:pStyle w:val="ListParagraph"/>
+        <w:ind w:left="1440"/>
+        <w:rPr>
+          <w:sz w:val="24"/>
+        </w:rPr>
+      </w:pPr>
+    </w:p>
+    <w:p>
+      <w:pPr>
+        <w:pStyle w:val="ListParagraph"/>
+        <w:ind w:left="1440"/>
+        <w:rPr>
+          <w:sz w:val="24"/>
+        </w:rPr>
+      </w:pPr>
+    </w:p>
+    <w:p>
+      <w:pPr>
+        <w:pStyle w:val="ListParagraph"/>
+        <w:numPr>
+          <w:ilvl w:val="1"/>
+          <w:numId w:val="1"/>
+        </w:numPr>
+        <w:rPr>
+          <w:sz w:val="24"/>
+        </w:rPr>
+      </w:pPr>
+      <w:proofErr w:type="spellStart"/>
+      <w:r>
+        <w:rPr>
+          <w:sz w:val="24"/>
+        </w:rPr>
+        <w:lastRenderedPageBreak/>
+        <w:t>Sistem</w:t>
+      </w:r>
+      <w:proofErr w:type="spellEnd"/>
+      <w:r>
+        <w:rPr>
+          <w:sz w:val="24"/>
+        </w:rPr>
+        <w:t xml:space="preserve"> </w:t>
+      </w:r>
+      <w:proofErr w:type="spellStart"/>
+      <w:r>
+        <w:rPr>
+          <w:sz w:val="24"/>
+        </w:rPr>
+        <w:t>menampilkan</w:t>
+      </w:r>
+      <w:proofErr w:type="spellEnd"/>
+      <w:r>
+        <w:rPr>
+          <w:sz w:val="24"/>
+        </w:rPr>
+        <w:t xml:space="preserve"> </w:t>
+      </w:r>
+      <w:proofErr w:type="spellStart"/>
+      <w:r>
+        <w:rPr>
+          <w:sz w:val="24"/>
+        </w:rPr>
+        <w:t>pesan</w:t>
+      </w:r>
+      <w:proofErr w:type="spellEnd"/>
+      <w:r>
+        <w:rPr>
+          <w:sz w:val="24"/>
+        </w:rPr>
+        <w:t xml:space="preserve"> </w:t>
+      </w:r>
+      <w:proofErr w:type="spellStart"/>
+      <w:r>
+        <w:rPr>
+          <w:sz w:val="24"/>
+        </w:rPr>
+        <w:t>bahwa</w:t>
+      </w:r>
+      <w:proofErr w:type="spellEnd"/>
+      <w:r>
+        <w:rPr>
+          <w:sz w:val="24"/>
+        </w:rPr>
+        <w:t xml:space="preserve"> data </w:t>
+      </w:r>
+      <w:proofErr w:type="spellStart"/>
+      <w:r>
+        <w:rPr>
+          <w:sz w:val="24"/>
+        </w:rPr>
+        <w:t>barang</w:t>
+      </w:r>
+      <w:proofErr w:type="spellEnd"/>
+      <w:r>
+        <w:rPr>
+          <w:sz w:val="24"/>
+        </w:rPr>
+        <w:t xml:space="preserve"> </w:t>
+      </w:r>
+      <w:proofErr w:type="spellStart"/>
+      <w:r>
+        <w:rPr>
+          <w:sz w:val="24"/>
+        </w:rPr>
+        <w:t>baru</w:t>
+      </w:r>
+      <w:proofErr w:type="spellEnd"/>
+      <w:r>
+        <w:rPr>
+          <w:sz w:val="24"/>
+        </w:rPr>
+        <w:t xml:space="preserve"> </w:t>
+      </w:r>
+      <w:proofErr w:type="spellStart"/>
+      <w:r>
+        <w:rPr>
+          <w:sz w:val="24"/>
+        </w:rPr>
+        <w:t>berhasil</w:t>
+      </w:r>
+      <w:proofErr w:type="spellEnd"/>
+      <w:r>
+        <w:rPr>
+          <w:sz w:val="24"/>
+        </w:rPr>
+        <w:t xml:space="preserve"> </w:t>
+      </w:r>
+      <w:proofErr w:type="spellStart"/>
+      <w:r>
+        <w:rPr>
+          <w:sz w:val="24"/>
+        </w:rPr>
+        <w:t>ditambahkan</w:t>
+      </w:r>
       <w:bookmarkStart w:id="0" w:name="_GoBack"/>
       <w:bookmarkEnd w:id="0"/>
+      <w:proofErr w:type="spellEnd"/>
+    </w:p>
+    <w:p>
+      <w:pPr>
+        <w:pStyle w:val="ListParagraph"/>
+        <w:ind w:left="1440"/>
+        <w:rPr>
+          <w:sz w:val="24"/>
+        </w:rPr>
+      </w:pPr>
+      <w:r>
+        <w:rPr>
+          <w:noProof/>
+          <w:sz w:val="24"/>
+        </w:rPr>
+        <w:drawing>
+          <wp:inline distT="0" distB="0" distL="0" distR="0" wp14:anchorId="426463CE" wp14:editId="417F14EE">
+            <wp:extent cx="4664605" cy="2222976"/>
+            <wp:effectExtent l="0" t="0" r="3175" b="6350"/>
+            <wp:docPr id="12" name="Picture 12"/>
+            <wp:cNvGraphicFramePr>
+              <a:graphicFrameLocks xmlns:a="http://schemas.openxmlformats.org/drawingml/2006/main" noChangeAspect="1"/>
+            </wp:cNvGraphicFramePr>
+            <a:graphic xmlns:a="http://schemas.openxmlformats.org/drawingml/2006/main">
+              <a:graphicData uri="http://schemas.openxmlformats.org/drawingml/2006/picture">
+                <pic:pic xmlns:pic="http://schemas.openxmlformats.org/drawingml/2006/picture">
+                  <pic:nvPicPr>
+                    <pic:cNvPr id="0" name="Picture 2" descr="C:\Users\Nadir Basalamah\Pictures\Annotation 2019-11-24 200710.png"/>
+                    <pic:cNvPicPr>
+                      <a:picLocks noChangeAspect="1" noChangeArrowheads="1"/>
+                    </pic:cNvPicPr>
+                  </pic:nvPicPr>
+                  <pic:blipFill>
+                    <a:blip r:embed="rId18" cstate="print">
+                      <a:extLst>
+                        <a:ext uri="{28A0092B-C50C-407E-A947-70E740481C1C}">
+                          <a14:useLocalDpi xmlns:a14="http://schemas.microsoft.com/office/drawing/2010/main" val="0"/>
+                        </a:ext>
+                      </a:extLst>
+                    </a:blip>
+                    <a:stretch>
+                      <a:fillRect/>
+                    </a:stretch>
+                  </pic:blipFill>
+                  <pic:spPr bwMode="auto">
+                    <a:xfrm>
+                      <a:off x="0" y="0"/>
+                      <a:ext cx="4664605" cy="2222976"/>
+                    </a:xfrm>
+                    <a:prstGeom prst="rect">
+                      <a:avLst/>
+                    </a:prstGeom>
+                    <a:noFill/>
+                    <a:ln>
+                      <a:noFill/>
+                    </a:ln>
+                  </pic:spPr>
+                </pic:pic>
+              </a:graphicData>
+            </a:graphic>
+          </wp:inline>
+        </w:drawing>
+      </w:r>
     </w:p>
     <w:sectPr>
       <w:pgSz w:w="12240" w:h="15840"/>
@@ -1779,11 +2798,11 @@
 </file>
 
 <file path=word/numbering.xml><?xml version="1.0" encoding="utf-8"?>
-<w:numbering xmlns:wpc="http://schemas.microsoft.com/office/word/2010/wordprocessingCanvas" xmlns:cx="http://schemas.microsoft.com/office/drawing/2014/chartex" xmlns:cx1="http://schemas.microsoft.com/office/drawing/2015/9/8/chartex" xmlns:cx2="http://schemas.microsoft.com/office/drawing/2015/10/21/chartex" xmlns:cx3="http://schemas.microsoft.com/office/drawing/2016/5/9/chartex" xmlns:cx4="http://schemas.microsoft.com/office/drawing/2016/5/10/chartex" xmlns:cx5="http://schemas.microsoft.com/office/drawing/2016/5/11/chartex" xmlns:cx6="http://schemas.microsoft.com/office/drawing/2016/5/12/chartex" xmlns:cx7="http://schemas.microsoft.com/office/drawing/2016/5/13/chartex" xmlns:cx8="http://schemas.microsoft.com/office/drawing/2016/5/14/chartex" xmlns:mc="http://schemas.openxmlformats.org/markup-compatibility/2006" xmlns:aink="http://schemas.microsoft.com/office/drawing/2016/ink" xmlns:am3d="http://schemas.microsoft.com/office/drawing/2017/model3d" xmlns:o="urn:schemas-microsoft-com:office:office" xmlns:r="http://schemas.openxmlformats.org/officeDocument/2006/relationships" xmlns:m="http://schemas.openxmlformats.org/officeDocument/2006/math" xmlns:v="urn:schemas-microsoft-com:vml" xmlns:wp14="http://schemas.microsoft.com/office/word/2010/wordprocessingDrawing" xmlns:wp="http://schemas.openxmlformats.org/drawingml/2006/wordprocessingDrawing" xmlns:w10="urn:schemas-microsoft-com:office:word" xmlns:w="http://schemas.openxmlformats.org/wordprocessingml/2006/main" xmlns:w14="http://schemas.microsoft.com/office/word/2010/wordml" xmlns:w15="http://schemas.microsoft.com/office/word/2012/wordml" xmlns:w16cid="http://schemas.microsoft.com/office/word/2016/wordml/cid" xmlns:w16se="http://schemas.microsoft.com/office/word/2015/wordml/symex" xmlns:wpg="http://schemas.microsoft.com/office/word/2010/wordprocessingGroup" xmlns:wpi="http://schemas.microsoft.com/office/word/2010/wordprocessingInk" xmlns:wne="http://schemas.microsoft.com/office/word/2006/wordml" xmlns:wps="http://schemas.microsoft.com/office/word/2010/wordprocessingShape" mc:Ignorable="w14 w15 w16se w16cid wp14">
-  <w:abstractNum w:abstractNumId="0" w15:restartNumberingAfterBreak="0">
+<w:numbering xmlns:wpc="http://schemas.microsoft.com/office/word/2010/wordprocessingCanvas" xmlns:mc="http://schemas.openxmlformats.org/markup-compatibility/2006" xmlns:o="urn:schemas-microsoft-com:office:office" xmlns:r="http://schemas.openxmlformats.org/officeDocument/2006/relationships" xmlns:m="http://schemas.openxmlformats.org/officeDocument/2006/math" xmlns:v="urn:schemas-microsoft-com:vml" xmlns:wp14="http://schemas.microsoft.com/office/word/2010/wordprocessingDrawing" xmlns:wp="http://schemas.openxmlformats.org/drawingml/2006/wordprocessingDrawing" xmlns:w10="urn:schemas-microsoft-com:office:word" xmlns:w="http://schemas.openxmlformats.org/wordprocessingml/2006/main" xmlns:w14="http://schemas.microsoft.com/office/word/2010/wordml" xmlns:wpg="http://schemas.microsoft.com/office/word/2010/wordprocessingGroup" xmlns:wpi="http://schemas.microsoft.com/office/word/2010/wordprocessingInk" xmlns:wne="http://schemas.microsoft.com/office/word/2006/wordml" xmlns:wps="http://schemas.microsoft.com/office/word/2010/wordprocessingShape" mc:Ignorable="w14 wp14">
+  <w:abstractNum w:abstractNumId="0">
     <w:nsid w:val="085F4995"/>
     <w:multiLevelType w:val="hybridMultilevel"/>
-    <w:tmpl w:val="C64E2E74"/>
+    <w:tmpl w:val="5086B388"/>
     <w:lvl w:ilvl="0" w:tplc="04090015">
       <w:start w:val="1"/>
       <w:numFmt w:val="upperLetter"/>
@@ -1873,7 +2892,7 @@
 </file>
 
 <file path=word/styles.xml><?xml version="1.0" encoding="utf-8"?>
-<w:styles xmlns:mc="http://schemas.openxmlformats.org/markup-compatibility/2006" xmlns:r="http://schemas.openxmlformats.org/officeDocument/2006/relationships" xmlns:w="http://schemas.openxmlformats.org/wordprocessingml/2006/main" xmlns:w14="http://schemas.microsoft.com/office/word/2010/wordml" xmlns:w15="http://schemas.microsoft.com/office/word/2012/wordml" xmlns:w16cid="http://schemas.microsoft.com/office/word/2016/wordml/cid" xmlns:w16se="http://schemas.microsoft.com/office/word/2015/wordml/symex" mc:Ignorable="w14 w15 w16se w16cid">
+<w:styles xmlns:mc="http://schemas.openxmlformats.org/markup-compatibility/2006" xmlns:r="http://schemas.openxmlformats.org/officeDocument/2006/relationships" xmlns:w="http://schemas.openxmlformats.org/wordprocessingml/2006/main" xmlns:w14="http://schemas.microsoft.com/office/word/2010/wordml" mc:Ignorable="w14">
   <w:docDefaults>
     <w:rPrDefault>
       <w:rPr>
@@ -1889,383 +2908,144 @@
       </w:pPr>
     </w:pPrDefault>
   </w:docDefaults>
-  <w:latentStyles w:defLockedState="0" w:defUIPriority="99" w:defSemiHidden="0" w:defUnhideWhenUsed="0" w:defQFormat="0" w:count="376">
-    <w:lsdException w:name="Normal" w:uiPriority="0" w:qFormat="1"/>
-    <w:lsdException w:name="heading 1" w:uiPriority="9" w:qFormat="1"/>
-    <w:lsdException w:name="heading 2" w:semiHidden="1" w:uiPriority="9" w:unhideWhenUsed="1" w:qFormat="1"/>
-    <w:lsdException w:name="heading 3" w:semiHidden="1" w:uiPriority="9" w:unhideWhenUsed="1" w:qFormat="1"/>
-    <w:lsdException w:name="heading 4" w:semiHidden="1" w:uiPriority="9" w:unhideWhenUsed="1" w:qFormat="1"/>
-    <w:lsdException w:name="heading 5" w:semiHidden="1" w:uiPriority="9" w:unhideWhenUsed="1" w:qFormat="1"/>
-    <w:lsdException w:name="heading 6" w:semiHidden="1" w:uiPriority="9" w:unhideWhenUsed="1" w:qFormat="1"/>
-    <w:lsdException w:name="heading 7" w:semiHidden="1" w:uiPriority="9" w:unhideWhenUsed="1" w:qFormat="1"/>
-    <w:lsdException w:name="heading 8" w:semiHidden="1" w:uiPriority="9" w:unhideWhenUsed="1" w:qFormat="1"/>
-    <w:lsdException w:name="heading 9" w:semiHidden="1" w:uiPriority="9" w:unhideWhenUsed="1" w:qFormat="1"/>
-    <w:lsdException w:name="index 1" w:semiHidden="1" w:unhideWhenUsed="1"/>
-    <w:lsdException w:name="index 2" w:semiHidden="1" w:unhideWhenUsed="1"/>
-    <w:lsdException w:name="index 3" w:semiHidden="1" w:unhideWhenUsed="1"/>
-    <w:lsdException w:name="index 4" w:semiHidden="1" w:unhideWhenUsed="1"/>
-    <w:lsdException w:name="index 5" w:semiHidden="1" w:unhideWhenUsed="1"/>
-    <w:lsdException w:name="index 6" w:semiHidden="1" w:unhideWhenUsed="1"/>
-    <w:lsdException w:name="index 7" w:semiHidden="1" w:unhideWhenUsed="1"/>
-    <w:lsdException w:name="index 8" w:semiHidden="1" w:unhideWhenUsed="1"/>
-    <w:lsdException w:name="index 9" w:semiHidden="1" w:unhideWhenUsed="1"/>
-    <w:lsdException w:name="toc 1" w:semiHidden="1" w:uiPriority="39" w:unhideWhenUsed="1"/>
-    <w:lsdException w:name="toc 2" w:semiHidden="1" w:uiPriority="39" w:unhideWhenUsed="1"/>
-    <w:lsdException w:name="toc 3" w:semiHidden="1" w:uiPriority="39" w:unhideWhenUsed="1"/>
-    <w:lsdException w:name="toc 4" w:semiHidden="1" w:uiPriority="39" w:unhideWhenUsed="1"/>
-    <w:lsdException w:name="toc 5" w:semiHidden="1" w:uiPriority="39" w:unhideWhenUsed="1"/>
-    <w:lsdException w:name="toc 6" w:semiHidden="1" w:uiPriority="39" w:unhideWhenUsed="1"/>
-    <w:lsdException w:name="toc 7" w:semiHidden="1" w:uiPriority="39" w:unhideWhenUsed="1"/>
-    <w:lsdException w:name="toc 8" w:semiHidden="1" w:uiPriority="39" w:unhideWhenUsed="1"/>
-    <w:lsdException w:name="toc 9" w:semiHidden="1" w:uiPriority="39" w:unhideWhenUsed="1"/>
-    <w:lsdException w:name="Normal Indent" w:semiHidden="1" w:unhideWhenUsed="1"/>
-    <w:lsdException w:name="footnote text" w:semiHidden="1" w:unhideWhenUsed="1"/>
-    <w:lsdException w:name="annotation text" w:semiHidden="1" w:unhideWhenUsed="1"/>
-    <w:lsdException w:name="header" w:semiHidden="1" w:unhideWhenUsed="1"/>
-    <w:lsdException w:name="footer" w:semiHidden="1" w:unhideWhenUsed="1"/>
-    <w:lsdException w:name="index heading" w:semiHidden="1" w:unhideWhenUsed="1"/>
-    <w:lsdException w:name="caption" w:semiHidden="1" w:uiPriority="35" w:unhideWhenUsed="1" w:qFormat="1"/>
-    <w:lsdException w:name="table of figures" w:semiHidden="1" w:unhideWhenUsed="1"/>
-    <w:lsdException w:name="envelope address" w:semiHidden="1" w:unhideWhenUsed="1"/>
-    <w:lsdException w:name="envelope return" w:semiHidden="1" w:unhideWhenUsed="1"/>
-    <w:lsdException w:name="footnote reference" w:semiHidden="1" w:unhideWhenUsed="1"/>
-    <w:lsdException w:name="annotation reference" w:semiHidden="1" w:unhideWhenUsed="1"/>
-    <w:lsdException w:name="line number" w:semiHidden="1" w:unhideWhenUsed="1"/>
-    <w:lsdException w:name="page number" w:semiHidden="1" w:unhideWhenUsed="1"/>
-    <w:lsdException w:name="endnote reference" w:semiHidden="1" w:unhideWhenUsed="1"/>
-    <w:lsdException w:name="endnote text" w:semiHidden="1" w:unhideWhenUsed="1"/>
-    <w:lsdException w:name="table of authorities" w:semiHidden="1" w:unhideWhenUsed="1"/>
-    <w:lsdException w:name="macro" w:semiHidden="1" w:unhideWhenUsed="1"/>
-    <w:lsdException w:name="toa heading" w:semiHidden="1" w:unhideWhenUsed="1"/>
-    <w:lsdException w:name="List" w:semiHidden="1" w:unhideWhenUsed="1"/>
-    <w:lsdException w:name="List Bullet" w:semiHidden="1" w:unhideWhenUsed="1"/>
-    <w:lsdException w:name="List Number" w:semiHidden="1" w:unhideWhenUsed="1"/>
-    <w:lsdException w:name="List 2" w:semiHidden="1" w:unhideWhenUsed="1"/>
-    <w:lsdException w:name="List 3" w:semiHidden="1" w:unhideWhenUsed="1"/>
-    <w:lsdException w:name="List 4" w:semiHidden="1" w:unhideWhenUsed="1"/>
-    <w:lsdException w:name="List 5" w:semiHidden="1" w:unhideWhenUsed="1"/>
-    <w:lsdException w:name="List Bullet 2" w:semiHidden="1" w:unhideWhenUsed="1"/>
-    <w:lsdException w:name="List Bullet 3" w:semiHidden="1" w:unhideWhenUsed="1"/>
-    <w:lsdException w:name="List Bullet 4" w:semiHidden="1" w:unhideWhenUsed="1"/>
-    <w:lsdException w:name="List Bullet 5" w:semiHidden="1" w:unhideWhenUsed="1"/>
-    <w:lsdException w:name="List Number 2" w:semiHidden="1" w:unhideWhenUsed="1"/>
-    <w:lsdException w:name="List Number 3" w:semiHidden="1" w:unhideWhenUsed="1"/>
-    <w:lsdException w:name="List Number 4" w:semiHidden="1" w:unhideWhenUsed="1"/>
-    <w:lsdException w:name="List Number 5" w:semiHidden="1" w:unhideWhenUsed="1"/>
-    <w:lsdException w:name="Title" w:uiPriority="10" w:qFormat="1"/>
-    <w:lsdException w:name="Closing" w:semiHidden="1" w:unhideWhenUsed="1"/>
-    <w:lsdException w:name="Signature" w:semiHidden="1" w:unhideWhenUsed="1"/>
-    <w:lsdException w:name="Default Paragraph Font" w:semiHidden="1" w:uiPriority="1" w:unhideWhenUsed="1"/>
-    <w:lsdException w:name="Body Text" w:semiHidden="1" w:unhideWhenUsed="1"/>
-    <w:lsdException w:name="Body Text Indent" w:semiHidden="1" w:unhideWhenUsed="1"/>
-    <w:lsdException w:name="List Continue" w:semiHidden="1" w:unhideWhenUsed="1"/>
-    <w:lsdException w:name="List Continue 2" w:semiHidden="1" w:unhideWhenUsed="1"/>
-    <w:lsdException w:name="List Continue 3" w:semiHidden="1" w:unhideWhenUsed="1"/>
-    <w:lsdException w:name="List Continue 4" w:semiHidden="1" w:unhideWhenUsed="1"/>
-    <w:lsdException w:name="List Continue 5" w:semiHidden="1" w:unhideWhenUsed="1"/>
-    <w:lsdException w:name="Message Header" w:semiHidden="1" w:unhideWhenUsed="1"/>
-    <w:lsdException w:name="Subtitle" w:uiPriority="11" w:qFormat="1"/>
-    <w:lsdException w:name="Salutation" w:semiHidden="1" w:unhideWhenUsed="1"/>
-    <w:lsdException w:name="Date" w:semiHidden="1" w:unhideWhenUsed="1"/>
-    <w:lsdException w:name="Body Text First Indent" w:semiHidden="1" w:unhideWhenUsed="1"/>
-    <w:lsdException w:name="Body Text First Indent 2" w:semiHidden="1" w:unhideWhenUsed="1"/>
-    <w:lsdException w:name="Note Heading" w:semiHidden="1" w:unhideWhenUsed="1"/>
-    <w:lsdException w:name="Body Text 2" w:semiHidden="1" w:unhideWhenUsed="1"/>
-    <w:lsdException w:name="Body Text 3" w:semiHidden="1" w:unhideWhenUsed="1"/>
-    <w:lsdException w:name="Body Text Indent 2" w:semiHidden="1" w:unhideWhenUsed="1"/>
-    <w:lsdException w:name="Body Text Indent 3" w:semiHidden="1" w:unhideWhenUsed="1"/>
-    <w:lsdException w:name="Block Text" w:semiHidden="1" w:unhideWhenUsed="1"/>
-    <w:lsdException w:name="Hyperlink" w:semiHidden="1" w:unhideWhenUsed="1"/>
-    <w:lsdException w:name="FollowedHyperlink" w:semiHidden="1" w:unhideWhenUsed="1"/>
-    <w:lsdException w:name="Strong" w:uiPriority="22" w:qFormat="1"/>
-    <w:lsdException w:name="Emphasis" w:uiPriority="20" w:qFormat="1"/>
-    <w:lsdException w:name="Document Map" w:semiHidden="1" w:unhideWhenUsed="1"/>
-    <w:lsdException w:name="Plain Text" w:semiHidden="1" w:unhideWhenUsed="1"/>
-    <w:lsdException w:name="E-mail Signature" w:semiHidden="1" w:unhideWhenUsed="1"/>
-    <w:lsdException w:name="HTML Top of Form" w:semiHidden="1" w:unhideWhenUsed="1"/>
-    <w:lsdException w:name="HTML Bottom of Form" w:semiHidden="1" w:unhideWhenUsed="1"/>
-    <w:lsdException w:name="Normal (Web)" w:semiHidden="1" w:unhideWhenUsed="1"/>
-    <w:lsdException w:name="HTML Acronym" w:semiHidden="1" w:unhideWhenUsed="1"/>
-    <w:lsdException w:name="HTML Address" w:semiHidden="1" w:unhideWhenUsed="1"/>
-    <w:lsdException w:name="HTML Cite" w:semiHidden="1" w:unhideWhenUsed="1"/>
-    <w:lsdException w:name="HTML Code" w:semiHidden="1" w:unhideWhenUsed="1"/>
-    <w:lsdException w:name="HTML Definition" w:semiHidden="1" w:unhideWhenUsed="1"/>
-    <w:lsdException w:name="HTML Keyboard" w:semiHidden="1" w:unhideWhenUsed="1"/>
-    <w:lsdException w:name="HTML Preformatted" w:semiHidden="1" w:unhideWhenUsed="1"/>
-    <w:lsdException w:name="HTML Sample" w:semiHidden="1" w:unhideWhenUsed="1"/>
-    <w:lsdException w:name="HTML Typewriter" w:semiHidden="1" w:unhideWhenUsed="1"/>
-    <w:lsdException w:name="HTML Variable" w:semiHidden="1" w:unhideWhenUsed="1"/>
-    <w:lsdException w:name="Normal Table" w:semiHidden="1" w:unhideWhenUsed="1"/>
-    <w:lsdException w:name="annotation subject" w:semiHidden="1" w:unhideWhenUsed="1"/>
-    <w:lsdException w:name="No List" w:semiHidden="1" w:unhideWhenUsed="1"/>
-    <w:lsdException w:name="Outline List 1" w:semiHidden="1" w:unhideWhenUsed="1"/>
-    <w:lsdException w:name="Outline List 2" w:semiHidden="1" w:unhideWhenUsed="1"/>
-    <w:lsdException w:name="Outline List 3" w:semiHidden="1" w:unhideWhenUsed="1"/>
-    <w:lsdException w:name="Table Simple 1" w:semiHidden="1" w:unhideWhenUsed="1"/>
-    <w:lsdException w:name="Table Simple 2" w:semiHidden="1" w:unhideWhenUsed="1"/>
-    <w:lsdException w:name="Table Simple 3" w:semiHidden="1" w:unhideWhenUsed="1"/>
-    <w:lsdException w:name="Table Classic 1" w:semiHidden="1" w:unhideWhenUsed="1"/>
-    <w:lsdException w:name="Table Classic 2" w:semiHidden="1" w:unhideWhenUsed="1"/>
-    <w:lsdException w:name="Table Classic 3" w:semiHidden="1" w:unhideWhenUsed="1"/>
-    <w:lsdException w:name="Table Classic 4" w:semiHidden="1" w:unhideWhenUsed="1"/>
-    <w:lsdException w:name="Table Colorful 1" w:semiHidden="1" w:unhideWhenUsed="1"/>
-    <w:lsdException w:name="Table Colorful 2" w:semiHidden="1" w:unhideWhenUsed="1"/>
-    <w:lsdException w:name="Table Colorful 3" w:semiHidden="1" w:unhideWhenUsed="1"/>
-    <w:lsdException w:name="Table Columns 1" w:semiHidden="1" w:unhideWhenUsed="1"/>
-    <w:lsdException w:name="Table Columns 2" w:semiHidden="1" w:unhideWhenUsed="1"/>
-    <w:lsdException w:name="Table Columns 3" w:semiHidden="1" w:unhideWhenUsed="1"/>
-    <w:lsdException w:name="Table Columns 4" w:semiHidden="1" w:unhideWhenUsed="1"/>
-    <w:lsdException w:name="Table Columns 5" w:semiHidden="1" w:unhideWhenUsed="1"/>
-    <w:lsdException w:name="Table Grid 1" w:semiHidden="1" w:unhideWhenUsed="1"/>
-    <w:lsdException w:name="Table Grid 2" w:semiHidden="1" w:unhideWhenUsed="1"/>
-    <w:lsdException w:name="Table Grid 3" w:semiHidden="1" w:unhideWhenUsed="1"/>
-    <w:lsdException w:name="Table Grid 4" w:semiHidden="1" w:unhideWhenUsed="1"/>
-    <w:lsdException w:name="Table Grid 5" w:semiHidden="1" w:unhideWhenUsed="1"/>
-    <w:lsdException w:name="Table Grid 6" w:semiHidden="1" w:unhideWhenUsed="1"/>
-    <w:lsdException w:name="Table Grid 7" w:semiHidden="1" w:unhideWhenUsed="1"/>
-    <w:lsdException w:name="Table Grid 8" w:semiHidden="1" w:unhideWhenUsed="1"/>
-    <w:lsdException w:name="Table List 1" w:semiHidden="1" w:unhideWhenUsed="1"/>
-    <w:lsdException w:name="Table List 2" w:semiHidden="1" w:unhideWhenUsed="1"/>
-    <w:lsdException w:name="Table List 3" w:semiHidden="1" w:unhideWhenUsed="1"/>
-    <w:lsdException w:name="Table List 4" w:semiHidden="1" w:unhideWhenUsed="1"/>
-    <w:lsdException w:name="Table List 5" w:semiHidden="1" w:unhideWhenUsed="1"/>
-    <w:lsdException w:name="Table List 6" w:semiHidden="1" w:unhideWhenUsed="1"/>
-    <w:lsdException w:name="Table List 7" w:semiHidden="1" w:unhideWhenUsed="1"/>
-    <w:lsdException w:name="Table List 8" w:semiHidden="1" w:unhideWhenUsed="1"/>
-    <w:lsdException w:name="Table 3D effects 1" w:semiHidden="1" w:unhideWhenUsed="1"/>
-    <w:lsdException w:name="Table 3D effects 2" w:semiHidden="1" w:unhideWhenUsed="1"/>
-    <w:lsdException w:name="Table 3D effects 3" w:semiHidden="1" w:unhideWhenUsed="1"/>
-    <w:lsdException w:name="Table Contemporary" w:semiHidden="1" w:unhideWhenUsed="1"/>
-    <w:lsdException w:name="Table Elegant" w:semiHidden="1" w:unhideWhenUsed="1"/>
-    <w:lsdException w:name="Table Professional" w:semiHidden="1" w:unhideWhenUsed="1"/>
-    <w:lsdException w:name="Table Subtle 1" w:semiHidden="1" w:unhideWhenUsed="1"/>
-    <w:lsdException w:name="Table Subtle 2" w:semiHidden="1" w:unhideWhenUsed="1"/>
-    <w:lsdException w:name="Table Web 1" w:semiHidden="1" w:unhideWhenUsed="1"/>
-    <w:lsdException w:name="Table Web 2" w:semiHidden="1" w:unhideWhenUsed="1"/>
-    <w:lsdException w:name="Table Web 3" w:semiHidden="1" w:unhideWhenUsed="1"/>
-    <w:lsdException w:name="Balloon Text" w:semiHidden="1" w:unhideWhenUsed="1"/>
-    <w:lsdException w:name="Table Grid" w:semiHidden="1" w:uiPriority="59" w:unhideWhenUsed="1"/>
-    <w:lsdException w:name="Table Theme" w:semiHidden="1" w:unhideWhenUsed="1"/>
-    <w:lsdException w:name="Placeholder Text" w:semiHidden="1"/>
-    <w:lsdException w:name="No Spacing" w:uiPriority="1" w:qFormat="1"/>
-    <w:lsdException w:name="Light Shading" w:uiPriority="60"/>
-    <w:lsdException w:name="Light List" w:uiPriority="61"/>
-    <w:lsdException w:name="Light Grid" w:uiPriority="62"/>
-    <w:lsdException w:name="Medium Shading 1" w:uiPriority="63"/>
-    <w:lsdException w:name="Medium Shading 2" w:uiPriority="64"/>
-    <w:lsdException w:name="Medium List 1" w:uiPriority="65"/>
-    <w:lsdException w:name="Medium List 2" w:uiPriority="66"/>
-    <w:lsdException w:name="Medium Grid 1" w:uiPriority="67"/>
-    <w:lsdException w:name="Medium Grid 2" w:uiPriority="68"/>
-    <w:lsdException w:name="Medium Grid 3" w:uiPriority="69"/>
-    <w:lsdException w:name="Dark List" w:uiPriority="70"/>
-    <w:lsdException w:name="Colorful Shading" w:uiPriority="71"/>
-    <w:lsdException w:name="Colorful List" w:uiPriority="72"/>
-    <w:lsdException w:name="Colorful Grid" w:uiPriority="73"/>
-    <w:lsdException w:name="Light Shading Accent 1" w:uiPriority="60"/>
-    <w:lsdException w:name="Light List Accent 1" w:uiPriority="61"/>
-    <w:lsdException w:name="Light Grid Accent 1" w:uiPriority="62"/>
-    <w:lsdException w:name="Medium Shading 1 Accent 1" w:uiPriority="63"/>
-    <w:lsdException w:name="Medium Shading 2 Accent 1" w:uiPriority="64"/>
-    <w:lsdException w:name="Medium List 1 Accent 1" w:uiPriority="65"/>
-    <w:lsdException w:name="Revision" w:semiHidden="1"/>
-    <w:lsdException w:name="List Paragraph" w:uiPriority="34" w:qFormat="1"/>
-    <w:lsdException w:name="Quote" w:uiPriority="29" w:qFormat="1"/>
-    <w:lsdException w:name="Intense Quote" w:uiPriority="30" w:qFormat="1"/>
-    <w:lsdException w:name="Medium List 2 Accent 1" w:uiPriority="66"/>
-    <w:lsdException w:name="Medium Grid 1 Accent 1" w:uiPriority="67"/>
-    <w:lsdException w:name="Medium Grid 2 Accent 1" w:uiPriority="68"/>
-    <w:lsdException w:name="Medium Grid 3 Accent 1" w:uiPriority="69"/>
-    <w:lsdException w:name="Dark List Accent 1" w:uiPriority="70"/>
-    <w:lsdException w:name="Colorful Shading Accent 1" w:uiPriority="71"/>
-    <w:lsdException w:name="Colorful List Accent 1" w:uiPriority="72"/>
-    <w:lsdException w:name="Colorful Grid Accent 1" w:uiPriority="73"/>
-    <w:lsdException w:name="Light Shading Accent 2" w:uiPriority="60"/>
-    <w:lsdException w:name="Light List Accent 2" w:uiPriority="61"/>
-    <w:lsdException w:name="Light Grid Accent 2" w:uiPriority="62"/>
-    <w:lsdException w:name="Medium Shading 1 Accent 2" w:uiPriority="63"/>
-    <w:lsdException w:name="Medium Shading 2 Accent 2" w:uiPriority="64"/>
-    <w:lsdException w:name="Medium List 1 Accent 2" w:uiPriority="65"/>
-    <w:lsdException w:name="Medium List 2 Accent 2" w:uiPriority="66"/>
-    <w:lsdException w:name="Medium Grid 1 Accent 2" w:uiPriority="67"/>
-    <w:lsdException w:name="Medium Grid 2 Accent 2" w:uiPriority="68"/>
-    <w:lsdException w:name="Medium Grid 3 Accent 2" w:uiPriority="69"/>
-    <w:lsdException w:name="Dark List Accent 2" w:uiPriority="70"/>
-    <w:lsdException w:name="Colorful Shading Accent 2" w:uiPriority="71"/>
-    <w:lsdException w:name="Colorful List Accent 2" w:uiPriority="72"/>
-    <w:lsdException w:name="Colorful Grid Accent 2" w:uiPriority="73"/>
-    <w:lsdException w:name="Light Shading Accent 3" w:uiPriority="60"/>
-    <w:lsdException w:name="Light List Accent 3" w:uiPriority="61"/>
-    <w:lsdException w:name="Light Grid Accent 3" w:uiPriority="62"/>
-    <w:lsdException w:name="Medium Shading 1 Accent 3" w:uiPriority="63"/>
-    <w:lsdException w:name="Medium Shading 2 Accent 3" w:uiPriority="64"/>
-    <w:lsdException w:name="Medium List 1 Accent 3" w:uiPriority="65"/>
-    <w:lsdException w:name="Medium List 2 Accent 3" w:uiPriority="66"/>
-    <w:lsdException w:name="Medium Grid 1 Accent 3" w:uiPriority="67"/>
-    <w:lsdException w:name="Medium Grid 2 Accent 3" w:uiPriority="68"/>
-    <w:lsdException w:name="Medium Grid 3 Accent 3" w:uiPriority="69"/>
-    <w:lsdException w:name="Dark List Accent 3" w:uiPriority="70"/>
-    <w:lsdException w:name="Colorful Shading Accent 3" w:uiPriority="71"/>
-    <w:lsdException w:name="Colorful List Accent 3" w:uiPriority="72"/>
-    <w:lsdException w:name="Colorful Grid Accent 3" w:uiPriority="73"/>
-    <w:lsdException w:name="Light Shading Accent 4" w:uiPriority="60"/>
-    <w:lsdException w:name="Light List Accent 4" w:uiPriority="61"/>
-    <w:lsdException w:name="Light Grid Accent 4" w:uiPriority="62"/>
-    <w:lsdException w:name="Medium Shading 1 Accent 4" w:uiPriority="63"/>
-    <w:lsdException w:name="Medium Shading 2 Accent 4" w:uiPriority="64"/>
-    <w:lsdException w:name="Medium List 1 Accent 4" w:uiPriority="65"/>
-    <w:lsdException w:name="Medium List 2 Accent 4" w:uiPriority="66"/>
-    <w:lsdException w:name="Medium Grid 1 Accent 4" w:uiPriority="67"/>
-    <w:lsdException w:name="Medium Grid 2 Accent 4" w:uiPriority="68"/>
-    <w:lsdException w:name="Medium Grid 3 Accent 4" w:uiPriority="69"/>
-    <w:lsdException w:name="Dark List Accent 4" w:uiPriority="70"/>
-    <w:lsdException w:name="Colorful Shading Accent 4" w:uiPriority="71"/>
-    <w:lsdException w:name="Colorful List Accent 4" w:uiPriority="72"/>
-    <w:lsdException w:name="Colorful Grid Accent 4" w:uiPriority="73"/>
-    <w:lsdException w:name="Light Shading Accent 5" w:uiPriority="60"/>
-    <w:lsdException w:name="Light List Accent 5" w:uiPriority="61"/>
-    <w:lsdException w:name="Light Grid Accent 5" w:uiPriority="62"/>
-    <w:lsdException w:name="Medium Shading 1 Accent 5" w:uiPriority="63"/>
-    <w:lsdException w:name="Medium Shading 2 Accent 5" w:uiPriority="64"/>
-    <w:lsdException w:name="Medium List 1 Accent 5" w:uiPriority="65"/>
-    <w:lsdException w:name="Medium List 2 Accent 5" w:uiPriority="66"/>
-    <w:lsdException w:name="Medium Grid 1 Accent 5" w:uiPriority="67"/>
-    <w:lsdException w:name="Medium Grid 2 Accent 5" w:uiPriority="68"/>
-    <w:lsdException w:name="Medium Grid 3 Accent 5" w:uiPriority="69"/>
-    <w:lsdException w:name="Dark List Accent 5" w:uiPriority="70"/>
-    <w:lsdException w:name="Colorful Shading Accent 5" w:uiPriority="71"/>
-    <w:lsdException w:name="Colorful List Accent 5" w:uiPriority="72"/>
-    <w:lsdException w:name="Colorful Grid Accent 5" w:uiPriority="73"/>
-    <w:lsdException w:name="Light Shading Accent 6" w:uiPriority="60"/>
-    <w:lsdException w:name="Light List Accent 6" w:uiPriority="61"/>
-    <w:lsdException w:name="Light Grid Accent 6" w:uiPriority="62"/>
-    <w:lsdException w:name="Medium Shading 1 Accent 6" w:uiPriority="63"/>
-    <w:lsdException w:name="Medium Shading 2 Accent 6" w:uiPriority="64"/>
-    <w:lsdException w:name="Medium List 1 Accent 6" w:uiPriority="65"/>
-    <w:lsdException w:name="Medium List 2 Accent 6" w:uiPriority="66"/>
-    <w:lsdException w:name="Medium Grid 1 Accent 6" w:uiPriority="67"/>
-    <w:lsdException w:name="Medium Grid 2 Accent 6" w:uiPriority="68"/>
-    <w:lsdException w:name="Medium Grid 3 Accent 6" w:uiPriority="69"/>
-    <w:lsdException w:name="Dark List Accent 6" w:uiPriority="70"/>
-    <w:lsdException w:name="Colorful Shading Accent 6" w:uiPriority="71"/>
-    <w:lsdException w:name="Colorful List Accent 6" w:uiPriority="72"/>
-    <w:lsdException w:name="Colorful Grid Accent 6" w:uiPriority="73"/>
-    <w:lsdException w:name="Subtle Emphasis" w:uiPriority="19" w:qFormat="1"/>
-    <w:lsdException w:name="Intense Emphasis" w:uiPriority="21" w:qFormat="1"/>
-    <w:lsdException w:name="Subtle Reference" w:uiPriority="31" w:qFormat="1"/>
-    <w:lsdException w:name="Intense Reference" w:uiPriority="32" w:qFormat="1"/>
-    <w:lsdException w:name="Book Title" w:uiPriority="33" w:qFormat="1"/>
-    <w:lsdException w:name="Bibliography" w:semiHidden="1" w:uiPriority="37" w:unhideWhenUsed="1"/>
-    <w:lsdException w:name="TOC Heading" w:semiHidden="1" w:uiPriority="39" w:unhideWhenUsed="1" w:qFormat="1"/>
-    <w:lsdException w:name="Plain Table 1" w:uiPriority="41"/>
-    <w:lsdException w:name="Plain Table 2" w:uiPriority="42"/>
-    <w:lsdException w:name="Plain Table 3" w:uiPriority="43"/>
-    <w:lsdException w:name="Plain Table 4" w:uiPriority="44"/>
-    <w:lsdException w:name="Plain Table 5" w:uiPriority="45"/>
-    <w:lsdException w:name="Grid Table Light" w:uiPriority="40"/>
-    <w:lsdException w:name="Grid Table 1 Light" w:uiPriority="46"/>
-    <w:lsdException w:name="Grid Table 2" w:uiPriority="47"/>
-    <w:lsdException w:name="Grid Table 3" w:uiPriority="48"/>
-    <w:lsdException w:name="Grid Table 4" w:uiPriority="49"/>
-    <w:lsdException w:name="Grid Table 5 Dark" w:uiPriority="50"/>
-    <w:lsdException w:name="Grid Table 6 Colorful" w:uiPriority="51"/>
-    <w:lsdException w:name="Grid Table 7 Colorful" w:uiPriority="52"/>
-    <w:lsdException w:name="Grid Table 1 Light Accent 1" w:uiPriority="46"/>
-    <w:lsdException w:name="Grid Table 2 Accent 1" w:uiPriority="47"/>
-    <w:lsdException w:name="Grid Table 3 Accent 1" w:uiPriority="48"/>
-    <w:lsdException w:name="Grid Table 4 Accent 1" w:uiPriority="49"/>
-    <w:lsdException w:name="Grid Table 5 Dark Accent 1" w:uiPriority="50"/>
-    <w:lsdException w:name="Grid Table 6 Colorful Accent 1" w:uiPriority="51"/>
-    <w:lsdException w:name="Grid Table 7 Colorful Accent 1" w:uiPriority="52"/>
-    <w:lsdException w:name="Grid Table 1 Light Accent 2" w:uiPriority="46"/>
-    <w:lsdException w:name="Grid Table 2 Accent 2" w:uiPriority="47"/>
-    <w:lsdException w:name="Grid Table 3 Accent 2" w:uiPriority="48"/>
-    <w:lsdException w:name="Grid Table 4 Accent 2" w:uiPriority="49"/>
-    <w:lsdException w:name="Grid Table 5 Dark Accent 2" w:uiPriority="50"/>
-    <w:lsdException w:name="Grid Table 6 Colorful Accent 2" w:uiPriority="51"/>
-    <w:lsdException w:name="Grid Table 7 Colorful Accent 2" w:uiPriority="52"/>
-    <w:lsdException w:name="Grid Table 1 Light Accent 3" w:uiPriority="46"/>
-    <w:lsdException w:name="Grid Table 2 Accent 3" w:uiPriority="47"/>
-    <w:lsdException w:name="Grid Table 3 Accent 3" w:uiPriority="48"/>
-    <w:lsdException w:name="Grid Table 4 Accent 3" w:uiPriority="49"/>
-    <w:lsdException w:name="Grid Table 5 Dark Accent 3" w:uiPriority="50"/>
-    <w:lsdException w:name="Grid Table 6 Colorful Accent 3" w:uiPriority="51"/>
-    <w:lsdException w:name="Grid Table 7 Colorful Accent 3" w:uiPriority="52"/>
-    <w:lsdException w:name="Grid Table 1 Light Accent 4" w:uiPriority="46"/>
-    <w:lsdException w:name="Grid Table 2 Accent 4" w:uiPriority="47"/>
-    <w:lsdException w:name="Grid Table 3 Accent 4" w:uiPriority="48"/>
-    <w:lsdException w:name="Grid Table 4 Accent 4" w:uiPriority="49"/>
-    <w:lsdException w:name="Grid Table 5 Dark Accent 4" w:uiPriority="50"/>
-    <w:lsdException w:name="Grid Table 6 Colorful Accent 4" w:uiPriority="51"/>
-    <w:lsdException w:name="Grid Table 7 Colorful Accent 4" w:uiPriority="52"/>
-    <w:lsdException w:name="Grid Table 1 Light Accent 5" w:uiPriority="46"/>
-    <w:lsdException w:name="Grid Table 2 Accent 5" w:uiPriority="47"/>
-    <w:lsdException w:name="Grid Table 3 Accent 5" w:uiPriority="48"/>
-    <w:lsdException w:name="Grid Table 4 Accent 5" w:uiPriority="49"/>
-    <w:lsdException w:name="Grid Table 5 Dark Accent 5" w:uiPriority="50"/>
-    <w:lsdException w:name="Grid Table 6 Colorful Accent 5" w:uiPriority="51"/>
-    <w:lsdException w:name="Grid Table 7 Colorful Accent 5" w:uiPriority="52"/>
-    <w:lsdException w:name="Grid Table 1 Light Accent 6" w:uiPriority="46"/>
-    <w:lsdException w:name="Grid Table 2 Accent 6" w:uiPriority="47"/>
-    <w:lsdException w:name="Grid Table 3 Accent 6" w:uiPriority="48"/>
-    <w:lsdException w:name="Grid Table 4 Accent 6" w:uiPriority="49"/>
-    <w:lsdException w:name="Grid Table 5 Dark Accent 6" w:uiPriority="50"/>
-    <w:lsdException w:name="Grid Table 6 Colorful Accent 6" w:uiPriority="51"/>
-    <w:lsdException w:name="Grid Table 7 Colorful Accent 6" w:uiPriority="52"/>
-    <w:lsdException w:name="List Table 1 Light" w:uiPriority="46"/>
-    <w:lsdException w:name="List Table 2" w:uiPriority="47"/>
-    <w:lsdException w:name="List Table 3" w:uiPriority="48"/>
-    <w:lsdException w:name="List Table 4" w:uiPriority="49"/>
-    <w:lsdException w:name="List Table 5 Dark" w:uiPriority="50"/>
-    <w:lsdException w:name="List Table 6 Colorful" w:uiPriority="51"/>
-    <w:lsdException w:name="List Table 7 Colorful" w:uiPriority="52"/>
-    <w:lsdException w:name="List Table 1 Light Accent 1" w:uiPriority="46"/>
-    <w:lsdException w:name="List Table 2 Accent 1" w:uiPriority="47"/>
-    <w:lsdException w:name="List Table 3 Accent 1" w:uiPriority="48"/>
-    <w:lsdException w:name="List Table 4 Accent 1" w:uiPriority="49"/>
-    <w:lsdException w:name="List Table 5 Dark Accent 1" w:uiPriority="50"/>
-    <w:lsdException w:name="List Table 6 Colorful Accent 1" w:uiPriority="51"/>
-    <w:lsdException w:name="List Table 7 Colorful Accent 1" w:uiPriority="52"/>
-    <w:lsdException w:name="List Table 1 Light Accent 2" w:uiPriority="46"/>
-    <w:lsdException w:name="List Table 2 Accent 2" w:uiPriority="47"/>
-    <w:lsdException w:name="List Table 3 Accent 2" w:uiPriority="48"/>
-    <w:lsdException w:name="List Table 4 Accent 2" w:uiPriority="49"/>
-    <w:lsdException w:name="List Table 5 Dark Accent 2" w:uiPriority="50"/>
-    <w:lsdException w:name="List Table 6 Colorful Accent 2" w:uiPriority="51"/>
-    <w:lsdException w:name="List Table 7 Colorful Accent 2" w:uiPriority="52"/>
-    <w:lsdException w:name="List Table 1 Light Accent 3" w:uiPriority="46"/>
-    <w:lsdException w:name="List Table 2 Accent 3" w:uiPriority="47"/>
-    <w:lsdException w:name="List Table 3 Accent 3" w:uiPriority="48"/>
-    <w:lsdException w:name="List Table 4 Accent 3" w:uiPriority="49"/>
-    <w:lsdException w:name="List Table 5 Dark Accent 3" w:uiPriority="50"/>
-    <w:lsdException w:name="List Table 6 Colorful Accent 3" w:uiPriority="51"/>
-    <w:lsdException w:name="List Table 7 Colorful Accent 3" w:uiPriority="52"/>
-    <w:lsdException w:name="List Table 1 Light Accent 4" w:uiPriority="46"/>
-    <w:lsdException w:name="List Table 2 Accent 4" w:uiPriority="47"/>
-    <w:lsdException w:name="List Table 3 Accent 4" w:uiPriority="48"/>
-    <w:lsdException w:name="List Table 4 Accent 4" w:uiPriority="49"/>
-    <w:lsdException w:name="List Table 5 Dark Accent 4" w:uiPriority="50"/>
-    <w:lsdException w:name="List Table 6 Colorful Accent 4" w:uiPriority="51"/>
-    <w:lsdException w:name="List Table 7 Colorful Accent 4" w:uiPriority="52"/>
-    <w:lsdException w:name="List Table 1 Light Accent 5" w:uiPriority="46"/>
-    <w:lsdException w:name="List Table 2 Accent 5" w:uiPriority="47"/>
-    <w:lsdException w:name="List Table 3 Accent 5" w:uiPriority="48"/>
-    <w:lsdException w:name="List Table 4 Accent 5" w:uiPriority="49"/>
-    <w:lsdException w:name="List Table 5 Dark Accent 5" w:uiPriority="50"/>
-    <w:lsdException w:name="List Table 6 Colorful Accent 5" w:uiPriority="51"/>
-    <w:lsdException w:name="List Table 7 Colorful Accent 5" w:uiPriority="52"/>
-    <w:lsdException w:name="List Table 1 Light Accent 6" w:uiPriority="46"/>
-    <w:lsdException w:name="List Table 2 Accent 6" w:uiPriority="47"/>
-    <w:lsdException w:name="List Table 3 Accent 6" w:uiPriority="48"/>
-    <w:lsdException w:name="List Table 4 Accent 6" w:uiPriority="49"/>
-    <w:lsdException w:name="List Table 5 Dark Accent 6" w:uiPriority="50"/>
-    <w:lsdException w:name="List Table 6 Colorful Accent 6" w:uiPriority="51"/>
-    <w:lsdException w:name="List Table 7 Colorful Accent 6" w:uiPriority="52"/>
-    <w:lsdException w:name="Mention" w:semiHidden="1" w:unhideWhenUsed="1"/>
-    <w:lsdException w:name="Smart Hyperlink" w:semiHidden="1" w:unhideWhenUsed="1"/>
-    <w:lsdException w:name="Hashtag" w:semiHidden="1" w:unhideWhenUsed="1"/>
-    <w:lsdException w:name="Unresolved Mention" w:semiHidden="1" w:unhideWhenUsed="1"/>
-    <w:lsdException w:name="Smart Link" w:semiHidden="1" w:unhideWhenUsed="1"/>
+  <w:latentStyles w:defLockedState="0" w:defUIPriority="99" w:defSemiHidden="1" w:defUnhideWhenUsed="1" w:defQFormat="0" w:count="267">
+    <w:lsdException w:name="Normal" w:semiHidden="0" w:uiPriority="0" w:unhideWhenUsed="0" w:qFormat="1"/>
+    <w:lsdException w:name="heading 1" w:semiHidden="0" w:uiPriority="9" w:unhideWhenUsed="0" w:qFormat="1"/>
+    <w:lsdException w:name="heading 2" w:uiPriority="9" w:qFormat="1"/>
+    <w:lsdException w:name="heading 3" w:uiPriority="9" w:qFormat="1"/>
+    <w:lsdException w:name="heading 4" w:uiPriority="9" w:qFormat="1"/>
+    <w:lsdException w:name="heading 5" w:uiPriority="9" w:qFormat="1"/>
+    <w:lsdException w:name="heading 6" w:uiPriority="9" w:qFormat="1"/>
+    <w:lsdException w:name="heading 7" w:uiPriority="9" w:qFormat="1"/>
+    <w:lsdException w:name="heading 8" w:uiPriority="9" w:qFormat="1"/>
+    <w:lsdException w:name="heading 9" w:uiPriority="9" w:qFormat="1"/>
+    <w:lsdException w:name="toc 1" w:uiPriority="39"/>
+    <w:lsdException w:name="toc 2" w:uiPriority="39"/>
+    <w:lsdException w:name="toc 3" w:uiPriority="39"/>
+    <w:lsdException w:name="toc 4" w:uiPriority="39"/>
+    <w:lsdException w:name="toc 5" w:uiPriority="39"/>
+    <w:lsdException w:name="toc 6" w:uiPriority="39"/>
+    <w:lsdException w:name="toc 7" w:uiPriority="39"/>
+    <w:lsdException w:name="toc 8" w:uiPriority="39"/>
+    <w:lsdException w:name="toc 9" w:uiPriority="39"/>
+    <w:lsdException w:name="caption" w:uiPriority="35" w:qFormat="1"/>
+    <w:lsdException w:name="Title" w:semiHidden="0" w:uiPriority="10" w:unhideWhenUsed="0" w:qFormat="1"/>
+    <w:lsdException w:name="Default Paragraph Font" w:uiPriority="1"/>
+    <w:lsdException w:name="Subtitle" w:semiHidden="0" w:uiPriority="11" w:unhideWhenUsed="0" w:qFormat="1"/>
+    <w:lsdException w:name="Strong" w:semiHidden="0" w:uiPriority="22" w:unhideWhenUsed="0" w:qFormat="1"/>
+    <w:lsdException w:name="Emphasis" w:semiHidden="0" w:uiPriority="20" w:unhideWhenUsed="0" w:qFormat="1"/>
+    <w:lsdException w:name="Table Grid" w:uiPriority="59"/>
+    <w:lsdException w:name="Placeholder Text" w:unhideWhenUsed="0"/>
+    <w:lsdException w:name="No Spacing" w:semiHidden="0" w:uiPriority="1" w:unhideWhenUsed="0" w:qFormat="1"/>
+    <w:lsdException w:name="Light Shading" w:semiHidden="0" w:uiPriority="60" w:unhideWhenUsed="0"/>
+    <w:lsdException w:name="Light List" w:semiHidden="0" w:uiPriority="61" w:unhideWhenUsed="0"/>
+    <w:lsdException w:name="Light Grid" w:semiHidden="0" w:uiPriority="62" w:unhideWhenUsed="0"/>
+    <w:lsdException w:name="Medium Shading 1" w:semiHidden="0" w:uiPriority="63" w:unhideWhenUsed="0"/>
+    <w:lsdException w:name="Medium Shading 2" w:semiHidden="0" w:uiPriority="64" w:unhideWhenUsed="0"/>
+    <w:lsdException w:name="Medium List 1" w:semiHidden="0" w:uiPriority="65" w:unhideWhenUsed="0"/>
+    <w:lsdException w:name="Medium List 2" w:semiHidden="0" w:uiPriority="66" w:unhideWhenUsed="0"/>
+    <w:lsdException w:name="Medium Grid 1" w:semiHidden="0" w:uiPriority="67" w:unhideWhenUsed="0"/>
+    <w:lsdException w:name="Medium Grid 2" w:semiHidden="0" w:uiPriority="68" w:unhideWhenUsed="0"/>
+    <w:lsdException w:name="Medium Grid 3" w:semiHidden="0" w:uiPriority="69" w:unhideWhenUsed="0"/>
+    <w:lsdException w:name="Dark List" w:semiHidden="0" w:uiPriority="70" w:unhideWhenUsed="0"/>
+    <w:lsdException w:name="Colorful Shading" w:semiHidden="0" w:uiPriority="71" w:unhideWhenUsed="0"/>
+    <w:lsdException w:name="Colorful List" w:semiHidden="0" w:uiPriority="72" w:unhideWhenUsed="0"/>
+    <w:lsdException w:name="Colorful Grid" w:semiHidden="0" w:uiPriority="73" w:unhideWhenUsed="0"/>
+    <w:lsdException w:name="Light Shading Accent 1" w:semiHidden="0" w:uiPriority="60" w:unhideWhenUsed="0"/>
+    <w:lsdException w:name="Light List Accent 1" w:semiHidden="0" w:uiPriority="61" w:unhideWhenUsed="0"/>
+    <w:lsdException w:name="Light Grid Accent 1" w:semiHidden="0" w:uiPriority="62" w:unhideWhenUsed="0"/>
+    <w:lsdException w:name="Medium Shading 1 Accent 1" w:semiHidden="0" w:uiPriority="63" w:unhideWhenUsed="0"/>
+    <w:lsdException w:name="Medium Shading 2 Accent 1" w:semiHidden="0" w:uiPriority="64" w:unhideWhenUsed="0"/>
+    <w:lsdException w:name="Medium List 1 Accent 1" w:semiHidden="0" w:uiPriority="65" w:unhideWhenUsed="0"/>
+    <w:lsdException w:name="Revision" w:unhideWhenUsed="0"/>
+    <w:lsdException w:name="List Paragraph" w:semiHidden="0" w:uiPriority="34" w:unhideWhenUsed="0" w:qFormat="1"/>
+    <w:lsdException w:name="Quote" w:semiHidden="0" w:uiPriority="29" w:unhideWhenUsed="0" w:qFormat="1"/>
+    <w:lsdException w:name="Intense Quote" w:semiHidden="0" w:uiPriority="30" w:unhideWhenUsed="0" w:qFormat="1"/>
+    <w:lsdException w:name="Medium List 2 Accent 1" w:semiHidden="0" w:uiPriority="66" w:unhideWhenUsed="0"/>
+    <w:lsdException w:name="Medium Grid 1 Accent 1" w:semiHidden="0" w:uiPriority="67" w:unhideWhenUsed="0"/>
+    <w:lsdException w:name="Medium Grid 2 Accent 1" w:semiHidden="0" w:uiPriority="68" w:unhideWhenUsed="0"/>
+    <w:lsdException w:name="Medium Grid 3 Accent 1" w:semiHidden="0" w:uiPriority="69" w:unhideWhenUsed="0"/>
+    <w:lsdException w:name="Dark List Accent 1" w:semiHidden="0" w:uiPriority="70" w:unhideWhenUsed="0"/>
+    <w:lsdException w:name="Colorful Shading Accent 1" w:semiHidden="0" w:uiPriority="71" w:unhideWhenUsed="0"/>
+    <w:lsdException w:name="Colorful List Accent 1" w:semiHidden="0" w:uiPriority="72" w:unhideWhenUsed="0"/>
+    <w:lsdException w:name="Colorful Grid Accent 1" w:semiHidden="0" w:uiPriority="73" w:unhideWhenUsed="0"/>
+    <w:lsdException w:name="Light Shading Accent 2" w:semiHidden="0" w:uiPriority="60" w:unhideWhenUsed="0"/>
+    <w:lsdException w:name="Light List Accent 2" w:semiHidden="0" w:uiPriority="61" w:unhideWhenUsed="0"/>
+    <w:lsdException w:name="Light Grid Accent 2" w:semiHidden="0" w:uiPriority="62" w:unhideWhenUsed="0"/>
+    <w:lsdException w:name="Medium Shading 1 Accent 2" w:semiHidden="0" w:uiPriority="63" w:unhideWhenUsed="0"/>
+    <w:lsdException w:name="Medium Shading 2 Accent 2" w:semiHidden="0" w:uiPriority="64" w:unhideWhenUsed="0"/>
+    <w:lsdException w:name="Medium List 1 Accent 2" w:semiHidden="0" w:uiPriority="65" w:unhideWhenUsed="0"/>
+    <w:lsdException w:name="Medium List 2 Accent 2" w:semiHidden="0" w:uiPriority="66" w:unhideWhenUsed="0"/>
+    <w:lsdException w:name="Medium Grid 1 Accent 2" w:semiHidden="0" w:uiPriority="67" w:unhideWhenUsed="0"/>
+    <w:lsdException w:name="Medium Grid 2 Accent 2" w:semiHidden="0" w:uiPriority="68" w:unhideWhenUsed="0"/>
+    <w:lsdException w:name="Medium Grid 3 Accent 2" w:semiHidden="0" w:uiPriority="69" w:unhideWhenUsed="0"/>
+    <w:lsdException w:name="Dark List Accent 2" w:semiHidden="0" w:uiPriority="70" w:unhideWhenUsed="0"/>
+    <w:lsdException w:name="Colorful Shading Accent 2" w:semiHidden="0" w:uiPriority="71" w:unhideWhenUsed="0"/>
+    <w:lsdException w:name="Colorful List Accent 2" w:semiHidden="0" w:uiPriority="72" w:unhideWhenUsed="0"/>
+    <w:lsdException w:name="Colorful Grid Accent 2" w:semiHidden="0" w:uiPriority="73" w:unhideWhenUsed="0"/>
+    <w:lsdException w:name="Light Shading Accent 3" w:semiHidden="0" w:uiPriority="60" w:unhideWhenUsed="0"/>
+    <w:lsdException w:name="Light List Accent 3" w:semiHidden="0" w:uiPriority="61" w:unhideWhenUsed="0"/>
+    <w:lsdException w:name="Light Grid Accent 3" w:semiHidden="0" w:uiPriority="62" w:unhideWhenUsed="0"/>
+    <w:lsdException w:name="Medium Shading 1 Accent 3" w:semiHidden="0" w:uiPriority="63" w:unhideWhenUsed="0"/>
+    <w:lsdException w:name="Medium Shading 2 Accent 3" w:semiHidden="0" w:uiPriority="64" w:unhideWhenUsed="0"/>
+    <w:lsdException w:name="Medium List 1 Accent 3" w:semiHidden="0" w:uiPriority="65" w:unhideWhenUsed="0"/>
+    <w:lsdException w:name="Medium List 2 Accent 3" w:semiHidden="0" w:uiPriority="66" w:unhideWhenUsed="0"/>
+    <w:lsdException w:name="Medium Grid 1 Accent 3" w:semiHidden="0" w:uiPriority="67" w:unhideWhenUsed="0"/>
+    <w:lsdException w:name="Medium Grid 2 Accent 3" w:semiHidden="0" w:uiPriority="68" w:unhideWhenUsed="0"/>
+    <w:lsdException w:name="Medium Grid 3 Accent 3" w:semiHidden="0" w:uiPriority="69" w:unhideWhenUsed="0"/>
+    <w:lsdException w:name="Dark List Accent 3" w:semiHidden="0" w:uiPriority="70" w:unhideWhenUsed="0"/>
+    <w:lsdException w:name="Colorful Shading Accent 3" w:semiHidden="0" w:uiPriority="71" w:unhideWhenUsed="0"/>
+    <w:lsdException w:name="Colorful List Accent 3" w:semiHidden="0" w:uiPriority="72" w:unhideWhenUsed="0"/>
+    <w:lsdException w:name="Colorful Grid Accent 3" w:semiHidden="0" w:uiPriority="73" w:unhideWhenUsed="0"/>
+    <w:lsdException w:name="Light Shading Accent 4" w:semiHidden="0" w:uiPriority="60" w:unhideWhenUsed="0"/>
+    <w:lsdException w:name="Light List Accent 4" w:semiHidden="0" w:uiPriority="61" w:unhideWhenUsed="0"/>
+    <w:lsdException w:name="Light Grid Accent 4" w:semiHidden="0" w:uiPriority="62" w:unhideWhenUsed="0"/>
+    <w:lsdException w:name="Medium Shading 1 Accent 4" w:semiHidden="0" w:uiPriority="63" w:unhideWhenUsed="0"/>
+    <w:lsdException w:name="Medium Shading 2 Accent 4" w:semiHidden="0" w:uiPriority="64" w:unhideWhenUsed="0"/>
+    <w:lsdException w:name="Medium List 1 Accent 4" w:semiHidden="0" w:uiPriority="65" w:unhideWhenUsed="0"/>
+    <w:lsdException w:name="Medium List 2 Accent 4" w:semiHidden="0" w:uiPriority="66" w:unhideWhenUsed="0"/>
+    <w:lsdException w:name="Medium Grid 1 Accent 4" w:semiHidden="0" w:uiPriority="67" w:unhideWhenUsed="0"/>
+    <w:lsdException w:name="Medium Grid 2 Accent 4" w:semiHidden="0" w:uiPriority="68" w:unhideWhenUsed="0"/>
+    <w:lsdException w:name="Medium Grid 3 Accent 4" w:semiHidden="0" w:uiPriority="69" w:unhideWhenUsed="0"/>
+    <w:lsdException w:name="Dark List Accent 4" w:semiHidden="0" w:uiPriority="70" w:unhideWhenUsed="0"/>
+    <w:lsdException w:name="Colorful Shading Accent 4" w:semiHidden="0" w:uiPriority="71" w:unhideWhenUsed="0"/>
+    <w:lsdException w:name="Colorful List Accent 4" w:semiHidden="0" w:uiPriority="72" w:unhideWhenUsed="0"/>
+    <w:lsdException w:name="Colorful Grid Accent 4" w:semiHidden="0" w:uiPriority="73" w:unhideWhenUsed="0"/>
+    <w:lsdException w:name="Light Shading Accent 5" w:semiHidden="0" w:uiPriority="60" w:unhideWhenUsed="0"/>
+    <w:lsdException w:name="Light List Accent 5" w:semiHidden="0" w:uiPriority="61" w:unhideWhenUsed="0"/>
+    <w:lsdException w:name="Light Grid Accent 5" w:semiHidden="0" w:uiPriority="62" w:unhideWhenUsed="0"/>
+    <w:lsdException w:name="Medium Shading 1 Accent 5" w:semiHidden="0" w:uiPriority="63" w:unhideWhenUsed="0"/>
+    <w:lsdException w:name="Medium Shading 2 Accent 5" w:semiHidden="0" w:uiPriority="64" w:unhideWhenUsed="0"/>
+    <w:lsdException w:name="Medium List 1 Accent 5" w:semiHidden="0" w:uiPriority="65" w:unhideWhenUsed="0"/>
+    <w:lsdException w:name="Medium List 2 Accent 5" w:semiHidden="0" w:uiPriority="66" w:unhideWhenUsed="0"/>
+    <w:lsdException w:name="Medium Grid 1 Accent 5" w:semiHidden="0" w:uiPriority="67" w:unhideWhenUsed="0"/>
+    <w:lsdException w:name="Medium Grid 2 Accent 5" w:semiHidden="0" w:uiPriority="68" w:unhideWhenUsed="0"/>
+    <w:lsdException w:name="Medium Grid 3 Accent 5" w:semiHidden="0" w:uiPriority="69" w:unhideWhenUsed="0"/>
+    <w:lsdException w:name="Dark List Accent 5" w:semiHidden="0" w:uiPriority="70" w:unhideWhenUsed="0"/>
+    <w:lsdException w:name="Colorful Shading Accent 5" w:semiHidden="0" w:uiPriority="71" w:unhideWhenUsed="0"/>
+    <w:lsdException w:name="Colorful List Accent 5" w:semiHidden="0" w:uiPriority="72" w:unhideWhenUsed="0"/>
+    <w:lsdException w:name="Colorful Grid Accent 5" w:semiHidden="0" w:uiPriority="73" w:unhideWhenUsed="0"/>
+    <w:lsdException w:name="Light Shading Accent 6" w:semiHidden="0" w:uiPriority="60" w:unhideWhenUsed="0"/>
+    <w:lsdException w:name="Light List Accent 6" w:semiHidden="0" w:uiPriority="61" w:unhideWhenUsed="0"/>
+    <w:lsdException w:name="Light Grid Accent 6" w:semiHidden="0" w:uiPriority="62" w:unhideWhenUsed="0"/>
+    <w:lsdException w:name="Medium Shading 1 Accent 6" w:semiHidden="0" w:uiPriority="63" w:unhideWhenUsed="0"/>
+    <w:lsdException w:name="Medium Shading 2 Accent 6" w:semiHidden="0" w:uiPriority="64" w:unhideWhenUsed="0"/>
+    <w:lsdException w:name="Medium List 1 Accent 6" w:semiHidden="0" w:uiPriority="65" w:unhideWhenUsed="0"/>
+    <w:lsdException w:name="Medium List 2 Accent 6" w:semiHidden="0" w:uiPriority="66" w:unhideWhenUsed="0"/>
+    <w:lsdException w:name="Medium Grid 1 Accent 6" w:semiHidden="0" w:uiPriority="67" w:unhideWhenUsed="0"/>
+    <w:lsdException w:name="Medium Grid 2 Accent 6" w:semiHidden="0" w:uiPriority="68" w:unhideWhenUsed="0"/>
+    <w:lsdException w:name="Medium Grid 3 Accent 6" w:semiHidden="0" w:uiPriority="69" w:unhideWhenUsed="0"/>
+    <w:lsdException w:name="Dark List Accent 6" w:semiHidden="0" w:uiPriority="70" w:unhideWhenUsed="0"/>
+    <w:lsdException w:name="Colorful Shading Accent 6" w:semiHidden="0" w:uiPriority="71" w:unhideWhenUsed="0"/>
+    <w:lsdException w:name="Colorful List Accent 6" w:semiHidden="0" w:uiPriority="72" w:unhideWhenUsed="0"/>
+    <w:lsdException w:name="Colorful Grid Accent 6" w:semiHidden="0" w:uiPriority="73" w:unhideWhenUsed="0"/>
+    <w:lsdException w:name="Subtle Emphasis" w:semiHidden="0" w:uiPriority="19" w:unhideWhenUsed="0" w:qFormat="1"/>
+    <w:lsdException w:name="Intense Emphasis" w:semiHidden="0" w:uiPriority="21" w:unhideWhenUsed="0" w:qFormat="1"/>
+    <w:lsdException w:name="Subtle Reference" w:semiHidden="0" w:uiPriority="31" w:unhideWhenUsed="0" w:qFormat="1"/>
+    <w:lsdException w:name="Intense Reference" w:semiHidden="0" w:uiPriority="32" w:unhideWhenUsed="0" w:qFormat="1"/>
+    <w:lsdException w:name="Book Title" w:semiHidden="0" w:uiPriority="33" w:unhideWhenUsed="0" w:qFormat="1"/>
+    <w:lsdException w:name="Bibliography" w:uiPriority="37"/>
+    <w:lsdException w:name="TOC Heading" w:uiPriority="39" w:qFormat="1"/>
   </w:latentStyles>
   <w:style w:type="paragraph" w:default="1" w:styleId="Normal">
     <w:name w:val="Normal"/>
@@ -2419,6 +3199,7 @@
       <w:spacing w:after="0" w:line="240" w:lineRule="auto"/>
     </w:pPr>
     <w:tblPr>
+      <w:tblInd w:w="0" w:type="dxa"/>
       <w:tblBorders>
         <w:top w:val="single" w:sz="4" w:space="0" w:color="auto"/>
         <w:left w:val="single" w:sz="4" w:space="0" w:color="auto"/>
@@ -2427,6 +3208,363 @@
         <w:insideH w:val="single" w:sz="4" w:space="0" w:color="auto"/>
         <w:insideV w:val="single" w:sz="4" w:space="0" w:color="auto"/>
       </w:tblBorders>
+      <w:tblCellMar>
+        <w:top w:w="0" w:type="dxa"/>
+        <w:left w:w="108" w:type="dxa"/>
+        <w:bottom w:w="0" w:type="dxa"/>
+        <w:right w:w="108" w:type="dxa"/>
+      </w:tblCellMar>
+    </w:tblPr>
+  </w:style>
+  <w:style w:type="paragraph" w:styleId="ListParagraph">
+    <w:name w:val="List Paragraph"/>
+    <w:basedOn w:val="Normal"/>
+    <w:uiPriority w:val="34"/>
+    <w:qFormat/>
+    <w:rsid w:val="00E700B2"/>
+    <w:pPr>
+      <w:ind w:left="720"/>
+      <w:contextualSpacing/>
+    </w:pPr>
+  </w:style>
+  <w:style w:type="character" w:styleId="Hyperlink">
+    <w:name w:val="Hyperlink"/>
+    <w:basedOn w:val="DefaultParagraphFont"/>
+    <w:uiPriority w:val="99"/>
+    <w:semiHidden/>
+    <w:unhideWhenUsed/>
+    <w:rsid w:val="00820972"/>
+    <w:rPr>
+      <w:color w:val="0000FF"/>
+      <w:u w:val="single"/>
+    </w:rPr>
+  </w:style>
+</w:styles>
+</file>
+
+<file path=word/stylesWithEffects.xml><?xml version="1.0" encoding="utf-8"?>
+<w:styles xmlns:wpc="http://schemas.microsoft.com/office/word/2010/wordprocessingCanvas" xmlns:mc="http://schemas.openxmlformats.org/markup-compatibility/2006" xmlns:o="urn:schemas-microsoft-com:office:office" xmlns:r="http://schemas.openxmlformats.org/officeDocument/2006/relationships" xmlns:m="http://schemas.openxmlformats.org/officeDocument/2006/math" xmlns:v="urn:schemas-microsoft-com:vml" xmlns:wp14="http://schemas.microsoft.com/office/word/2010/wordprocessingDrawing" xmlns:wp="http://schemas.openxmlformats.org/drawingml/2006/wordprocessingDrawing" xmlns:w10="urn:schemas-microsoft-com:office:word" xmlns:w="http://schemas.openxmlformats.org/wordprocessingml/2006/main" xmlns:w14="http://schemas.microsoft.com/office/word/2010/wordml" xmlns:wpg="http://schemas.microsoft.com/office/word/2010/wordprocessingGroup" xmlns:wpi="http://schemas.microsoft.com/office/word/2010/wordprocessingInk" xmlns:wne="http://schemas.microsoft.com/office/word/2006/wordml" xmlns:wps="http://schemas.microsoft.com/office/word/2010/wordprocessingShape" mc:Ignorable="w14 wp14">
+  <w:docDefaults>
+    <w:rPrDefault>
+      <w:rPr>
+        <w:rFonts w:asciiTheme="minorHAnsi" w:eastAsiaTheme="minorHAnsi" w:hAnsiTheme="minorHAnsi" w:cstheme="minorBidi"/>
+        <w:sz w:val="22"/>
+        <w:szCs w:val="22"/>
+        <w:lang w:val="en-US" w:eastAsia="en-US" w:bidi="ar-SA"/>
+      </w:rPr>
+    </w:rPrDefault>
+    <w:pPrDefault>
+      <w:pPr>
+        <w:spacing w:after="200" w:line="276" w:lineRule="auto"/>
+      </w:pPr>
+    </w:pPrDefault>
+  </w:docDefaults>
+  <w:latentStyles w:defLockedState="0" w:defUIPriority="99" w:defSemiHidden="1" w:defUnhideWhenUsed="1" w:defQFormat="0" w:count="267">
+    <w:lsdException w:name="Normal" w:semiHidden="0" w:uiPriority="0" w:unhideWhenUsed="0" w:qFormat="1"/>
+    <w:lsdException w:name="heading 1" w:semiHidden="0" w:uiPriority="9" w:unhideWhenUsed="0" w:qFormat="1"/>
+    <w:lsdException w:name="heading 2" w:uiPriority="9" w:qFormat="1"/>
+    <w:lsdException w:name="heading 3" w:uiPriority="9" w:qFormat="1"/>
+    <w:lsdException w:name="heading 4" w:uiPriority="9" w:qFormat="1"/>
+    <w:lsdException w:name="heading 5" w:uiPriority="9" w:qFormat="1"/>
+    <w:lsdException w:name="heading 6" w:uiPriority="9" w:qFormat="1"/>
+    <w:lsdException w:name="heading 7" w:uiPriority="9" w:qFormat="1"/>
+    <w:lsdException w:name="heading 8" w:uiPriority="9" w:qFormat="1"/>
+    <w:lsdException w:name="heading 9" w:uiPriority="9" w:qFormat="1"/>
+    <w:lsdException w:name="toc 1" w:uiPriority="39"/>
+    <w:lsdException w:name="toc 2" w:uiPriority="39"/>
+    <w:lsdException w:name="toc 3" w:uiPriority="39"/>
+    <w:lsdException w:name="toc 4" w:uiPriority="39"/>
+    <w:lsdException w:name="toc 5" w:uiPriority="39"/>
+    <w:lsdException w:name="toc 6" w:uiPriority="39"/>
+    <w:lsdException w:name="toc 7" w:uiPriority="39"/>
+    <w:lsdException w:name="toc 8" w:uiPriority="39"/>
+    <w:lsdException w:name="toc 9" w:uiPriority="39"/>
+    <w:lsdException w:name="caption" w:uiPriority="35" w:qFormat="1"/>
+    <w:lsdException w:name="Title" w:semiHidden="0" w:uiPriority="10" w:unhideWhenUsed="0" w:qFormat="1"/>
+    <w:lsdException w:name="Default Paragraph Font" w:uiPriority="1"/>
+    <w:lsdException w:name="Subtitle" w:semiHidden="0" w:uiPriority="11" w:unhideWhenUsed="0" w:qFormat="1"/>
+    <w:lsdException w:name="Strong" w:semiHidden="0" w:uiPriority="22" w:unhideWhenUsed="0" w:qFormat="1"/>
+    <w:lsdException w:name="Emphasis" w:semiHidden="0" w:uiPriority="20" w:unhideWhenUsed="0" w:qFormat="1"/>
+    <w:lsdException w:name="Table Grid" w:uiPriority="59"/>
+    <w:lsdException w:name="Placeholder Text" w:unhideWhenUsed="0"/>
+    <w:lsdException w:name="No Spacing" w:semiHidden="0" w:uiPriority="1" w:unhideWhenUsed="0" w:qFormat="1"/>
+    <w:lsdException w:name="Light Shading" w:semiHidden="0" w:uiPriority="60" w:unhideWhenUsed="0"/>
+    <w:lsdException w:name="Light List" w:semiHidden="0" w:uiPriority="61" w:unhideWhenUsed="0"/>
+    <w:lsdException w:name="Light Grid" w:semiHidden="0" w:uiPriority="62" w:unhideWhenUsed="0"/>
+    <w:lsdException w:name="Medium Shading 1" w:semiHidden="0" w:uiPriority="63" w:unhideWhenUsed="0"/>
+    <w:lsdException w:name="Medium Shading 2" w:semiHidden="0" w:uiPriority="64" w:unhideWhenUsed="0"/>
+    <w:lsdException w:name="Medium List 1" w:semiHidden="0" w:uiPriority="65" w:unhideWhenUsed="0"/>
+    <w:lsdException w:name="Medium List 2" w:semiHidden="0" w:uiPriority="66" w:unhideWhenUsed="0"/>
+    <w:lsdException w:name="Medium Grid 1" w:semiHidden="0" w:uiPriority="67" w:unhideWhenUsed="0"/>
+    <w:lsdException w:name="Medium Grid 2" w:semiHidden="0" w:uiPriority="68" w:unhideWhenUsed="0"/>
+    <w:lsdException w:name="Medium Grid 3" w:semiHidden="0" w:uiPriority="69" w:unhideWhenUsed="0"/>
+    <w:lsdException w:name="Dark List" w:semiHidden="0" w:uiPriority="70" w:unhideWhenUsed="0"/>
+    <w:lsdException w:name="Colorful Shading" w:semiHidden="0" w:uiPriority="71" w:unhideWhenUsed="0"/>
+    <w:lsdException w:name="Colorful List" w:semiHidden="0" w:uiPriority="72" w:unhideWhenUsed="0"/>
+    <w:lsdException w:name="Colorful Grid" w:semiHidden="0" w:uiPriority="73" w:unhideWhenUsed="0"/>
+    <w:lsdException w:name="Light Shading Accent 1" w:semiHidden="0" w:uiPriority="60" w:unhideWhenUsed="0"/>
+    <w:lsdException w:name="Light List Accent 1" w:semiHidden="0" w:uiPriority="61" w:unhideWhenUsed="0"/>
+    <w:lsdException w:name="Light Grid Accent 1" w:semiHidden="0" w:uiPriority="62" w:unhideWhenUsed="0"/>
+    <w:lsdException w:name="Medium Shading 1 Accent 1" w:semiHidden="0" w:uiPriority="63" w:unhideWhenUsed="0"/>
+    <w:lsdException w:name="Medium Shading 2 Accent 1" w:semiHidden="0" w:uiPriority="64" w:unhideWhenUsed="0"/>
+    <w:lsdException w:name="Medium List 1 Accent 1" w:semiHidden="0" w:uiPriority="65" w:unhideWhenUsed="0"/>
+    <w:lsdException w:name="Revision" w:unhideWhenUsed="0"/>
+    <w:lsdException w:name="List Paragraph" w:semiHidden="0" w:uiPriority="34" w:unhideWhenUsed="0" w:qFormat="1"/>
+    <w:lsdException w:name="Quote" w:semiHidden="0" w:uiPriority="29" w:unhideWhenUsed="0" w:qFormat="1"/>
+    <w:lsdException w:name="Intense Quote" w:semiHidden="0" w:uiPriority="30" w:unhideWhenUsed="0" w:qFormat="1"/>
+    <w:lsdException w:name="Medium List 2 Accent 1" w:semiHidden="0" w:uiPriority="66" w:unhideWhenUsed="0"/>
+    <w:lsdException w:name="Medium Grid 1 Accent 1" w:semiHidden="0" w:uiPriority="67" w:unhideWhenUsed="0"/>
+    <w:lsdException w:name="Medium Grid 2 Accent 1" w:semiHidden="0" w:uiPriority="68" w:unhideWhenUsed="0"/>
+    <w:lsdException w:name="Medium Grid 3 Accent 1" w:semiHidden="0" w:uiPriority="69" w:unhideWhenUsed="0"/>
+    <w:lsdException w:name="Dark List Accent 1" w:semiHidden="0" w:uiPriority="70" w:unhideWhenUsed="0"/>
+    <w:lsdException w:name="Colorful Shading Accent 1" w:semiHidden="0" w:uiPriority="71" w:unhideWhenUsed="0"/>
+    <w:lsdException w:name="Colorful List Accent 1" w:semiHidden="0" w:uiPriority="72" w:unhideWhenUsed="0"/>
+    <w:lsdException w:name="Colorful Grid Accent 1" w:semiHidden="0" w:uiPriority="73" w:unhideWhenUsed="0"/>
+    <w:lsdException w:name="Light Shading Accent 2" w:semiHidden="0" w:uiPriority="60" w:unhideWhenUsed="0"/>
+    <w:lsdException w:name="Light List Accent 2" w:semiHidden="0" w:uiPriority="61" w:unhideWhenUsed="0"/>
+    <w:lsdException w:name="Light Grid Accent 2" w:semiHidden="0" w:uiPriority="62" w:unhideWhenUsed="0"/>
+    <w:lsdException w:name="Medium Shading 1 Accent 2" w:semiHidden="0" w:uiPriority="63" w:unhideWhenUsed="0"/>
+    <w:lsdException w:name="Medium Shading 2 Accent 2" w:semiHidden="0" w:uiPriority="64" w:unhideWhenUsed="0"/>
+    <w:lsdException w:name="Medium List 1 Accent 2" w:semiHidden="0" w:uiPriority="65" w:unhideWhenUsed="0"/>
+    <w:lsdException w:name="Medium List 2 Accent 2" w:semiHidden="0" w:uiPriority="66" w:unhideWhenUsed="0"/>
+    <w:lsdException w:name="Medium Grid 1 Accent 2" w:semiHidden="0" w:uiPriority="67" w:unhideWhenUsed="0"/>
+    <w:lsdException w:name="Medium Grid 2 Accent 2" w:semiHidden="0" w:uiPriority="68" w:unhideWhenUsed="0"/>
+    <w:lsdException w:name="Medium Grid 3 Accent 2" w:semiHidden="0" w:uiPriority="69" w:unhideWhenUsed="0"/>
+    <w:lsdException w:name="Dark List Accent 2" w:semiHidden="0" w:uiPriority="70" w:unhideWhenUsed="0"/>
+    <w:lsdException w:name="Colorful Shading Accent 2" w:semiHidden="0" w:uiPriority="71" w:unhideWhenUsed="0"/>
+    <w:lsdException w:name="Colorful List Accent 2" w:semiHidden="0" w:uiPriority="72" w:unhideWhenUsed="0"/>
+    <w:lsdException w:name="Colorful Grid Accent 2" w:semiHidden="0" w:uiPriority="73" w:unhideWhenUsed="0"/>
+    <w:lsdException w:name="Light Shading Accent 3" w:semiHidden="0" w:uiPriority="60" w:unhideWhenUsed="0"/>
+    <w:lsdException w:name="Light List Accent 3" w:semiHidden="0" w:uiPriority="61" w:unhideWhenUsed="0"/>
+    <w:lsdException w:name="Light Grid Accent 3" w:semiHidden="0" w:uiPriority="62" w:unhideWhenUsed="0"/>
+    <w:lsdException w:name="Medium Shading 1 Accent 3" w:semiHidden="0" w:uiPriority="63" w:unhideWhenUsed="0"/>
+    <w:lsdException w:name="Medium Shading 2 Accent 3" w:semiHidden="0" w:uiPriority="64" w:unhideWhenUsed="0"/>
+    <w:lsdException w:name="Medium List 1 Accent 3" w:semiHidden="0" w:uiPriority="65" w:unhideWhenUsed="0"/>
+    <w:lsdException w:name="Medium List 2 Accent 3" w:semiHidden="0" w:uiPriority="66" w:unhideWhenUsed="0"/>
+    <w:lsdException w:name="Medium Grid 1 Accent 3" w:semiHidden="0" w:uiPriority="67" w:unhideWhenUsed="0"/>
+    <w:lsdException w:name="Medium Grid 2 Accent 3" w:semiHidden="0" w:uiPriority="68" w:unhideWhenUsed="0"/>
+    <w:lsdException w:name="Medium Grid 3 Accent 3" w:semiHidden="0" w:uiPriority="69" w:unhideWhenUsed="0"/>
+    <w:lsdException w:name="Dark List Accent 3" w:semiHidden="0" w:uiPriority="70" w:unhideWhenUsed="0"/>
+    <w:lsdException w:name="Colorful Shading Accent 3" w:semiHidden="0" w:uiPriority="71" w:unhideWhenUsed="0"/>
+    <w:lsdException w:name="Colorful List Accent 3" w:semiHidden="0" w:uiPriority="72" w:unhideWhenUsed="0"/>
+    <w:lsdException w:name="Colorful Grid Accent 3" w:semiHidden="0" w:uiPriority="73" w:unhideWhenUsed="0"/>
+    <w:lsdException w:name="Light Shading Accent 4" w:semiHidden="0" w:uiPriority="60" w:unhideWhenUsed="0"/>
+    <w:lsdException w:name="Light List Accent 4" w:semiHidden="0" w:uiPriority="61" w:unhideWhenUsed="0"/>
+    <w:lsdException w:name="Light Grid Accent 4" w:semiHidden="0" w:uiPriority="62" w:unhideWhenUsed="0"/>
+    <w:lsdException w:name="Medium Shading 1 Accent 4" w:semiHidden="0" w:uiPriority="63" w:unhideWhenUsed="0"/>
+    <w:lsdException w:name="Medium Shading 2 Accent 4" w:semiHidden="0" w:uiPriority="64" w:unhideWhenUsed="0"/>
+    <w:lsdException w:name="Medium List 1 Accent 4" w:semiHidden="0" w:uiPriority="65" w:unhideWhenUsed="0"/>
+    <w:lsdException w:name="Medium List 2 Accent 4" w:semiHidden="0" w:uiPriority="66" w:unhideWhenUsed="0"/>
+    <w:lsdException w:name="Medium Grid 1 Accent 4" w:semiHidden="0" w:uiPriority="67" w:unhideWhenUsed="0"/>
+    <w:lsdException w:name="Medium Grid 2 Accent 4" w:semiHidden="0" w:uiPriority="68" w:unhideWhenUsed="0"/>
+    <w:lsdException w:name="Medium Grid 3 Accent 4" w:semiHidden="0" w:uiPriority="69" w:unhideWhenUsed="0"/>
+    <w:lsdException w:name="Dark List Accent 4" w:semiHidden="0" w:uiPriority="70" w:unhideWhenUsed="0"/>
+    <w:lsdException w:name="Colorful Shading Accent 4" w:semiHidden="0" w:uiPriority="71" w:unhideWhenUsed="0"/>
+    <w:lsdException w:name="Colorful List Accent 4" w:semiHidden="0" w:uiPriority="72" w:unhideWhenUsed="0"/>
+    <w:lsdException w:name="Colorful Grid Accent 4" w:semiHidden="0" w:uiPriority="73" w:unhideWhenUsed="0"/>
+    <w:lsdException w:name="Light Shading Accent 5" w:semiHidden="0" w:uiPriority="60" w:unhideWhenUsed="0"/>
+    <w:lsdException w:name="Light List Accent 5" w:semiHidden="0" w:uiPriority="61" w:unhideWhenUsed="0"/>
+    <w:lsdException w:name="Light Grid Accent 5" w:semiHidden="0" w:uiPriority="62" w:unhideWhenUsed="0"/>
+    <w:lsdException w:name="Medium Shading 1 Accent 5" w:semiHidden="0" w:uiPriority="63" w:unhideWhenUsed="0"/>
+    <w:lsdException w:name="Medium Shading 2 Accent 5" w:semiHidden="0" w:uiPriority="64" w:unhideWhenUsed="0"/>
+    <w:lsdException w:name="Medium List 1 Accent 5" w:semiHidden="0" w:uiPriority="65" w:unhideWhenUsed="0"/>
+    <w:lsdException w:name="Medium List 2 Accent 5" w:semiHidden="0" w:uiPriority="66" w:unhideWhenUsed="0"/>
+    <w:lsdException w:name="Medium Grid 1 Accent 5" w:semiHidden="0" w:uiPriority="67" w:unhideWhenUsed="0"/>
+    <w:lsdException w:name="Medium Grid 2 Accent 5" w:semiHidden="0" w:uiPriority="68" w:unhideWhenUsed="0"/>
+    <w:lsdException w:name="Medium Grid 3 Accent 5" w:semiHidden="0" w:uiPriority="69" w:unhideWhenUsed="0"/>
+    <w:lsdException w:name="Dark List Accent 5" w:semiHidden="0" w:uiPriority="70" w:unhideWhenUsed="0"/>
+    <w:lsdException w:name="Colorful Shading Accent 5" w:semiHidden="0" w:uiPriority="71" w:unhideWhenUsed="0"/>
+    <w:lsdException w:name="Colorful List Accent 5" w:semiHidden="0" w:uiPriority="72" w:unhideWhenUsed="0"/>
+    <w:lsdException w:name="Colorful Grid Accent 5" w:semiHidden="0" w:uiPriority="73" w:unhideWhenUsed="0"/>
+    <w:lsdException w:name="Light Shading Accent 6" w:semiHidden="0" w:uiPriority="60" w:unhideWhenUsed="0"/>
+    <w:lsdException w:name="Light List Accent 6" w:semiHidden="0" w:uiPriority="61" w:unhideWhenUsed="0"/>
+    <w:lsdException w:name="Light Grid Accent 6" w:semiHidden="0" w:uiPriority="62" w:unhideWhenUsed="0"/>
+    <w:lsdException w:name="Medium Shading 1 Accent 6" w:semiHidden="0" w:uiPriority="63" w:unhideWhenUsed="0"/>
+    <w:lsdException w:name="Medium Shading 2 Accent 6" w:semiHidden="0" w:uiPriority="64" w:unhideWhenUsed="0"/>
+    <w:lsdException w:name="Medium List 1 Accent 6" w:semiHidden="0" w:uiPriority="65" w:unhideWhenUsed="0"/>
+    <w:lsdException w:name="Medium List 2 Accent 6" w:semiHidden="0" w:uiPriority="66" w:unhideWhenUsed="0"/>
+    <w:lsdException w:name="Medium Grid 1 Accent 6" w:semiHidden="0" w:uiPriority="67" w:unhideWhenUsed="0"/>
+    <w:lsdException w:name="Medium Grid 2 Accent 6" w:semiHidden="0" w:uiPriority="68" w:unhideWhenUsed="0"/>
+    <w:lsdException w:name="Medium Grid 3 Accent 6" w:semiHidden="0" w:uiPriority="69" w:unhideWhenUsed="0"/>
+    <w:lsdException w:name="Dark List Accent 6" w:semiHidden="0" w:uiPriority="70" w:unhideWhenUsed="0"/>
+    <w:lsdException w:name="Colorful Shading Accent 6" w:semiHidden="0" w:uiPriority="71" w:unhideWhenUsed="0"/>
+    <w:lsdException w:name="Colorful List Accent 6" w:semiHidden="0" w:uiPriority="72" w:unhideWhenUsed="0"/>
+    <w:lsdException w:name="Colorful Grid Accent 6" w:semiHidden="0" w:uiPriority="73" w:unhideWhenUsed="0"/>
+    <w:lsdException w:name="Subtle Emphasis" w:semiHidden="0" w:uiPriority="19" w:unhideWhenUsed="0" w:qFormat="1"/>
+    <w:lsdException w:name="Intense Emphasis" w:semiHidden="0" w:uiPriority="21" w:unhideWhenUsed="0" w:qFormat="1"/>
+    <w:lsdException w:name="Subtle Reference" w:semiHidden="0" w:uiPriority="31" w:unhideWhenUsed="0" w:qFormat="1"/>
+    <w:lsdException w:name="Intense Reference" w:semiHidden="0" w:uiPriority="32" w:unhideWhenUsed="0" w:qFormat="1"/>
+    <w:lsdException w:name="Book Title" w:semiHidden="0" w:uiPriority="33" w:unhideWhenUsed="0" w:qFormat="1"/>
+    <w:lsdException w:name="Bibliography" w:uiPriority="37"/>
+    <w:lsdException w:name="TOC Heading" w:uiPriority="39" w:qFormat="1"/>
+  </w:latentStyles>
+  <w:style w:type="paragraph" w:default="1" w:styleId="Normal">
+    <w:name w:val="Normal"/>
+    <w:qFormat/>
+  </w:style>
+  <w:style w:type="character" w:default="1" w:styleId="DefaultParagraphFont">
+    <w:name w:val="Default Paragraph Font"/>
+    <w:uiPriority w:val="1"/>
+    <w:semiHidden/>
+    <w:unhideWhenUsed/>
+  </w:style>
+  <w:style w:type="table" w:default="1" w:styleId="TableNormal">
+    <w:name w:val="Normal Table"/>
+    <w:uiPriority w:val="99"/>
+    <w:semiHidden/>
+    <w:unhideWhenUsed/>
+    <w:tblPr>
+      <w:tblInd w:w="0" w:type="dxa"/>
+      <w:tblCellMar>
+        <w:top w:w="0" w:type="dxa"/>
+        <w:left w:w="108" w:type="dxa"/>
+        <w:bottom w:w="0" w:type="dxa"/>
+        <w:right w:w="108" w:type="dxa"/>
+      </w:tblCellMar>
+    </w:tblPr>
+  </w:style>
+  <w:style w:type="numbering" w:default="1" w:styleId="NoList">
+    <w:name w:val="No List"/>
+    <w:uiPriority w:val="99"/>
+    <w:semiHidden/>
+    <w:unhideWhenUsed/>
+  </w:style>
+  <w:style w:type="paragraph" w:styleId="Title">
+    <w:name w:val="Title"/>
+    <w:basedOn w:val="Normal"/>
+    <w:next w:val="Normal"/>
+    <w:link w:val="TitleChar"/>
+    <w:uiPriority w:val="10"/>
+    <w:qFormat/>
+    <w:rsid w:val="00E700B2"/>
+    <w:pPr>
+      <w:pBdr>
+        <w:bottom w:val="single" w:sz="8" w:space="4" w:color="4F81BD" w:themeColor="accent1"/>
+      </w:pBdr>
+      <w:spacing w:after="300" w:line="240" w:lineRule="auto"/>
+      <w:contextualSpacing/>
+    </w:pPr>
+    <w:rPr>
+      <w:rFonts w:asciiTheme="majorHAnsi" w:eastAsiaTheme="majorEastAsia" w:hAnsiTheme="majorHAnsi" w:cstheme="majorBidi"/>
+      <w:color w:val="17365D" w:themeColor="text2" w:themeShade="BF"/>
+      <w:spacing w:val="5"/>
+      <w:kern w:val="28"/>
+      <w:sz w:val="52"/>
+      <w:szCs w:val="52"/>
+      <w:lang w:eastAsia="ja-JP"/>
+    </w:rPr>
+  </w:style>
+  <w:style w:type="character" w:customStyle="1" w:styleId="TitleChar">
+    <w:name w:val="Title Char"/>
+    <w:basedOn w:val="DefaultParagraphFont"/>
+    <w:link w:val="Title"/>
+    <w:uiPriority w:val="10"/>
+    <w:rsid w:val="00E700B2"/>
+    <w:rPr>
+      <w:rFonts w:asciiTheme="majorHAnsi" w:eastAsiaTheme="majorEastAsia" w:hAnsiTheme="majorHAnsi" w:cstheme="majorBidi"/>
+      <w:color w:val="17365D" w:themeColor="text2" w:themeShade="BF"/>
+      <w:spacing w:val="5"/>
+      <w:kern w:val="28"/>
+      <w:sz w:val="52"/>
+      <w:szCs w:val="52"/>
+      <w:lang w:eastAsia="ja-JP"/>
+    </w:rPr>
+  </w:style>
+  <w:style w:type="paragraph" w:styleId="Subtitle">
+    <w:name w:val="Subtitle"/>
+    <w:basedOn w:val="Normal"/>
+    <w:next w:val="Normal"/>
+    <w:link w:val="SubtitleChar"/>
+    <w:uiPriority w:val="11"/>
+    <w:qFormat/>
+    <w:rsid w:val="00E700B2"/>
+    <w:pPr>
+      <w:numPr>
+        <w:ilvl w:val="1"/>
+      </w:numPr>
+    </w:pPr>
+    <w:rPr>
+      <w:rFonts w:asciiTheme="majorHAnsi" w:eastAsiaTheme="majorEastAsia" w:hAnsiTheme="majorHAnsi" w:cstheme="majorBidi"/>
+      <w:i/>
+      <w:iCs/>
+      <w:color w:val="4F81BD" w:themeColor="accent1"/>
+      <w:spacing w:val="15"/>
+      <w:sz w:val="24"/>
+      <w:szCs w:val="24"/>
+      <w:lang w:eastAsia="ja-JP"/>
+    </w:rPr>
+  </w:style>
+  <w:style w:type="character" w:customStyle="1" w:styleId="SubtitleChar">
+    <w:name w:val="Subtitle Char"/>
+    <w:basedOn w:val="DefaultParagraphFont"/>
+    <w:link w:val="Subtitle"/>
+    <w:uiPriority w:val="11"/>
+    <w:rsid w:val="00E700B2"/>
+    <w:rPr>
+      <w:rFonts w:asciiTheme="majorHAnsi" w:eastAsiaTheme="majorEastAsia" w:hAnsiTheme="majorHAnsi" w:cstheme="majorBidi"/>
+      <w:i/>
+      <w:iCs/>
+      <w:color w:val="4F81BD" w:themeColor="accent1"/>
+      <w:spacing w:val="15"/>
+      <w:sz w:val="24"/>
+      <w:szCs w:val="24"/>
+      <w:lang w:eastAsia="ja-JP"/>
+    </w:rPr>
+  </w:style>
+  <w:style w:type="paragraph" w:styleId="BalloonText">
+    <w:name w:val="Balloon Text"/>
+    <w:basedOn w:val="Normal"/>
+    <w:link w:val="BalloonTextChar"/>
+    <w:uiPriority w:val="99"/>
+    <w:semiHidden/>
+    <w:unhideWhenUsed/>
+    <w:rsid w:val="00E700B2"/>
+    <w:pPr>
+      <w:spacing w:after="0" w:line="240" w:lineRule="auto"/>
+    </w:pPr>
+    <w:rPr>
+      <w:rFonts w:ascii="Tahoma" w:hAnsi="Tahoma" w:cs="Tahoma"/>
+      <w:sz w:val="16"/>
+      <w:szCs w:val="16"/>
+    </w:rPr>
+  </w:style>
+  <w:style w:type="character" w:customStyle="1" w:styleId="BalloonTextChar">
+    <w:name w:val="Balloon Text Char"/>
+    <w:basedOn w:val="DefaultParagraphFont"/>
+    <w:link w:val="BalloonText"/>
+    <w:uiPriority w:val="99"/>
+    <w:semiHidden/>
+    <w:rsid w:val="00E700B2"/>
+    <w:rPr>
+      <w:rFonts w:ascii="Tahoma" w:hAnsi="Tahoma" w:cs="Tahoma"/>
+      <w:sz w:val="16"/>
+      <w:szCs w:val="16"/>
+    </w:rPr>
+  </w:style>
+  <w:style w:type="table" w:styleId="TableGrid">
+    <w:name w:val="Table Grid"/>
+    <w:basedOn w:val="TableNormal"/>
+    <w:uiPriority w:val="59"/>
+    <w:rsid w:val="00E700B2"/>
+    <w:pPr>
+      <w:spacing w:after="0" w:line="240" w:lineRule="auto"/>
+    </w:pPr>
+    <w:tblPr>
+      <w:tblInd w:w="0" w:type="dxa"/>
+      <w:tblBorders>
+        <w:top w:val="single" w:sz="4" w:space="0" w:color="auto"/>
+        <w:left w:val="single" w:sz="4" w:space="0" w:color="auto"/>
+        <w:bottom w:val="single" w:sz="4" w:space="0" w:color="auto"/>
+        <w:right w:val="single" w:sz="4" w:space="0" w:color="auto"/>
+        <w:insideH w:val="single" w:sz="4" w:space="0" w:color="auto"/>
+        <w:insideV w:val="single" w:sz="4" w:space="0" w:color="auto"/>
+      </w:tblBorders>
+      <w:tblCellMar>
+        <w:top w:w="0" w:type="dxa"/>
+        <w:left w:w="108" w:type="dxa"/>
+        <w:bottom w:w="0" w:type="dxa"/>
+        <w:right w:w="108" w:type="dxa"/>
+      </w:tblCellMar>
     </w:tblPr>
   </w:style>
   <w:style w:type="paragraph" w:styleId="ListParagraph">

</xml_diff>